<commit_message>
Added some more sources.
</commit_message>
<xml_diff>
--- a/FinalProject.docx
+++ b/FinalProject.docx
@@ -4452,17 +4452,33 @@
       <w:bookmarkStart w:id="4" w:name="_Toc120282500"/>
       <w:bookmarkStart w:id="5" w:name="_Toc120518037"/>
       <w:bookmarkStart w:id="6" w:name="_Toc125328937"/>
+      <w:proofErr w:type="spellStart"/>
       <w:r>
         <w:rPr>
           <w:lang w:val="en-US"/>
         </w:rPr>
         <w:lastRenderedPageBreak/>
-        <w:t>Lijst van figuren</w:t>
+        <w:t>Lijst</w:t>
+      </w:r>
+      <w:proofErr w:type="spellEnd"/>
+      <w:r>
+        <w:rPr>
+          <w:lang w:val="en-US"/>
+        </w:rPr>
+        <w:t xml:space="preserve"> van </w:t>
+      </w:r>
+      <w:proofErr w:type="spellStart"/>
+      <w:r>
+        <w:rPr>
+          <w:lang w:val="en-US"/>
+        </w:rPr>
+        <w:t>figuren</w:t>
       </w:r>
       <w:bookmarkEnd w:id="3"/>
       <w:bookmarkEnd w:id="4"/>
       <w:bookmarkEnd w:id="5"/>
       <w:bookmarkEnd w:id="6"/>
+      <w:proofErr w:type="spellEnd"/>
     </w:p>
     <w:p>
       <w:pPr>
@@ -5461,8 +5477,21 @@
     </w:p>
     <w:p>
       <w:r>
-        <w:t>x Lorem ipsum</w:t>
-      </w:r>
+        <w:t xml:space="preserve">x </w:t>
+      </w:r>
+      <w:proofErr w:type="spellStart"/>
+      <w:r>
+        <w:t>Lorem</w:t>
+      </w:r>
+      <w:proofErr w:type="spellEnd"/>
+      <w:r>
+        <w:t xml:space="preserve"> </w:t>
+      </w:r>
+      <w:proofErr w:type="spellStart"/>
+      <w:r>
+        <w:t>ipsum</w:t>
+      </w:r>
+      <w:proofErr w:type="spellEnd"/>
     </w:p>
     <w:p>
       <w:pPr>
@@ -5583,7 +5612,15 @@
         <w:t>kamer</w:t>
       </w:r>
       <w:r>
-        <w:t>planten automatiseren” gekozen omdat dit de mogelijkheid bood om wat ik de leukste dingen van Techniek Wetenschappen vond te kunnen combineren met waar mijn interesses lagen. Mijn plan met dit project is om data te meten, dit dan door te sturen naar een website waar dit verwerkt wordt. Zodat je deze data dan op een aanvankelijke manier kan monitoren en dat er automatisch gereageerd wordt op deze data. Dit zorgt voor de combinatie van biologie (planten) en fysica (Raspberry pi) met programmeren (website development).</w:t>
+        <w:t>planten automatiseren” gekozen omdat dit de mogelijkheid bood om wat ik de leukste dingen van Techniek Wetenschappen vond te kunnen combineren met waar mijn interesses lagen. Mijn plan met dit project is om data te meten, dit dan door te sturen naar een website waar dit verwerkt wordt. Zodat je deze data dan op een aanvankelijke manier kan monitoren en dat er automatisch gereageerd wordt op deze data. Dit zorgt voor de combinatie van biologie (planten) en fysica (</w:t>
+      </w:r>
+      <w:proofErr w:type="spellStart"/>
+      <w:r>
+        <w:t>Raspberry</w:t>
+      </w:r>
+      <w:proofErr w:type="spellEnd"/>
+      <w:r>
+        <w:t xml:space="preserve"> pi) met programmeren (website development).</w:t>
       </w:r>
     </w:p>
     <w:p>
@@ -5594,7 +5631,23 @@
         </w:rPr>
       </w:pPr>
       <w:r>
-        <w:t>Als eerst wil ik mijn ouders bedanken voor hun vele steun doorheen de jaren. Ook wil mijn klasgenoten Torsten Goosens en Aaron De Baere bedanken voor de tips en support die zij mij hebben gegeven de afgelopen twee jaar. Daarnaast bedank ik natuurlijk ook mijn mentoren, Sam Wesemael voor het delen van zijn kennis en ervaring in vele vlakken verbonden met dit project. Manuella Deleu voor de vele dingen dat zij mij heeft bijgeleerd in verband met chemie. Tot slot wil ik ook Heleen Van Havermaat de motivatie en info die ze mij gaf voor dit project.</w:t>
+        <w:t xml:space="preserve">Als eerst wil ik mijn ouders bedanken voor hun vele steun doorheen de jaren. Ook wil mijn klasgenoten Torsten Goosens en Aaron De </w:t>
+      </w:r>
+      <w:proofErr w:type="spellStart"/>
+      <w:r>
+        <w:t>Baere</w:t>
+      </w:r>
+      <w:proofErr w:type="spellEnd"/>
+      <w:r>
+        <w:t xml:space="preserve"> bedanken voor de tips en support die zij mij hebben gegeven de afgelopen twee jaar. Daarnaast bedank ik natuurlijk ook mijn mentoren, Sam Wesemael voor het delen van zijn kennis en ervaring in vele vlakken verbonden met dit project. </w:t>
+      </w:r>
+      <w:proofErr w:type="spellStart"/>
+      <w:r>
+        <w:t>Manuella</w:t>
+      </w:r>
+      <w:proofErr w:type="spellEnd"/>
+      <w:r>
+        <w:t xml:space="preserve"> Deleu voor de vele dingen dat zij mij heeft bijgeleerd in verband met chemie. Tot slot wil ik ook Heleen Van Havermaat de motivatie en info die ze mij gaf voor dit project.</w:t>
       </w:r>
     </w:p>
     <w:p>
@@ -5783,7 +5836,21 @@
         <w:rPr>
           <w:highlight w:val="yellow"/>
         </w:rPr>
-        <w:t>(Moelard, 2020)</w:t>
+        <w:t>(</w:t>
+      </w:r>
+      <w:proofErr w:type="spellStart"/>
+      <w:r>
+        <w:rPr>
+          <w:highlight w:val="yellow"/>
+        </w:rPr>
+        <w:t>Moelard</w:t>
+      </w:r>
+      <w:proofErr w:type="spellEnd"/>
+      <w:r>
+        <w:rPr>
+          <w:highlight w:val="yellow"/>
+        </w:rPr>
+        <w:t>, 2020)</w:t>
       </w:r>
       <w:r>
         <w:t xml:space="preserve"> </w:t>
@@ -5948,7 +6015,21 @@
         <w:rPr>
           <w:highlight w:val="yellow"/>
         </w:rPr>
-        <w:t>(Falkenthal, 2020)</w:t>
+        <w:t>(</w:t>
+      </w:r>
+      <w:proofErr w:type="spellStart"/>
+      <w:r>
+        <w:rPr>
+          <w:highlight w:val="yellow"/>
+        </w:rPr>
+        <w:t>Falkenthal</w:t>
+      </w:r>
+      <w:proofErr w:type="spellEnd"/>
+      <w:r>
+        <w:rPr>
+          <w:highlight w:val="yellow"/>
+        </w:rPr>
+        <w:t>, 2020)</w:t>
       </w:r>
       <w:r>
         <w:t>.</w:t>
@@ -5996,7 +6077,21 @@
         <w:rPr>
           <w:highlight w:val="yellow"/>
         </w:rPr>
-        <w:t>(6 tips om jouw planten de vakantie te laten overleven, z.d.)</w:t>
+        <w:t xml:space="preserve">(6 tips om jouw planten de vakantie te laten overleven, </w:t>
+      </w:r>
+      <w:proofErr w:type="spellStart"/>
+      <w:r>
+        <w:rPr>
+          <w:highlight w:val="yellow"/>
+        </w:rPr>
+        <w:t>z.d.</w:t>
+      </w:r>
+      <w:proofErr w:type="spellEnd"/>
+      <w:r>
+        <w:rPr>
+          <w:highlight w:val="yellow"/>
+        </w:rPr>
+        <w:t>)</w:t>
       </w:r>
       <w:r>
         <w:t xml:space="preserve">, </w:t>
@@ -6306,7 +6401,21 @@
         <w:rPr>
           <w:highlight w:val="yellow"/>
         </w:rPr>
-        <w:t>(Lysanne, 2022)</w:t>
+        <w:t>(</w:t>
+      </w:r>
+      <w:proofErr w:type="spellStart"/>
+      <w:r>
+        <w:rPr>
+          <w:highlight w:val="yellow"/>
+        </w:rPr>
+        <w:t>Lysanne</w:t>
+      </w:r>
+      <w:proofErr w:type="spellEnd"/>
+      <w:r>
+        <w:rPr>
+          <w:highlight w:val="yellow"/>
+        </w:rPr>
+        <w:t>, 2022)</w:t>
       </w:r>
       <w:r>
         <w:t xml:space="preserve">, </w:t>
@@ -6317,6 +6426,7 @@
         </w:rPr>
         <w:t>(</w:t>
       </w:r>
+      <w:proofErr w:type="spellStart"/>
       <w:r>
         <w:rPr>
           <w:highlight w:val="yellow"/>
@@ -6327,25 +6437,68 @@
         <w:rPr>
           <w:highlight w:val="yellow"/>
         </w:rPr>
-        <w:t xml:space="preserve">’Haeninck, </w:t>
-      </w:r>
+        <w:t>’Haeninck</w:t>
+      </w:r>
+      <w:proofErr w:type="spellEnd"/>
       <w:r>
         <w:rPr>
           <w:highlight w:val="yellow"/>
         </w:rPr>
-        <w:t xml:space="preserve">Dekeersmaeker, Geris, </w:t>
-      </w:r>
+        <w:t xml:space="preserve">, </w:t>
+      </w:r>
+      <w:proofErr w:type="spellStart"/>
       <w:r>
         <w:rPr>
           <w:highlight w:val="yellow"/>
         </w:rPr>
+        <w:t>Dekeersmaeker</w:t>
+      </w:r>
+      <w:proofErr w:type="spellEnd"/>
+      <w:r>
+        <w:rPr>
+          <w:highlight w:val="yellow"/>
+        </w:rPr>
+        <w:t xml:space="preserve">, </w:t>
+      </w:r>
+      <w:proofErr w:type="spellStart"/>
+      <w:r>
+        <w:rPr>
+          <w:highlight w:val="yellow"/>
+        </w:rPr>
+        <w:t>Geris</w:t>
+      </w:r>
+      <w:proofErr w:type="spellEnd"/>
+      <w:r>
+        <w:rPr>
+          <w:highlight w:val="yellow"/>
+        </w:rPr>
+        <w:t xml:space="preserve">, </w:t>
+      </w:r>
+      <w:r>
+        <w:rPr>
+          <w:highlight w:val="yellow"/>
+        </w:rPr>
         <w:t>Goossens, Schepers</w:t>
       </w:r>
       <w:r>
         <w:rPr>
           <w:highlight w:val="yellow"/>
         </w:rPr>
-        <w:t>, Vernemmen, 2021)</w:t>
+        <w:t xml:space="preserve">, </w:t>
+      </w:r>
+      <w:proofErr w:type="spellStart"/>
+      <w:r>
+        <w:rPr>
+          <w:highlight w:val="yellow"/>
+        </w:rPr>
+        <w:t>Vernemmen</w:t>
+      </w:r>
+      <w:proofErr w:type="spellEnd"/>
+      <w:r>
+        <w:rPr>
+          <w:highlight w:val="yellow"/>
+        </w:rPr>
+        <w:t>, 2021)</w:t>
       </w:r>
       <w:r>
         <w:t xml:space="preserve"> </w:t>
@@ -6405,7 +6558,21 @@
         <w:rPr>
           <w:highlight w:val="yellow"/>
         </w:rPr>
-        <w:t>(“Plant”, z.d.)</w:t>
+        <w:t xml:space="preserve">(“Plant”, </w:t>
+      </w:r>
+      <w:proofErr w:type="spellStart"/>
+      <w:r>
+        <w:rPr>
+          <w:highlight w:val="yellow"/>
+        </w:rPr>
+        <w:t>z.d.</w:t>
+      </w:r>
+      <w:proofErr w:type="spellEnd"/>
+      <w:r>
+        <w:rPr>
+          <w:highlight w:val="yellow"/>
+        </w:rPr>
+        <w:t>)</w:t>
       </w:r>
       <w:r>
         <w:t xml:space="preserve">. Maar deze kan wat misleidend zijn want eigenlijk halen planten hun voedsel niet uit de grond maar </w:t>
@@ -6851,7 +7018,21 @@
         <w:rPr>
           <w:color w:val="auto"/>
         </w:rPr>
-        <w:t xml:space="preserve">: Een philodendron </w:t>
+        <w:t xml:space="preserve">: Een </w:t>
+      </w:r>
+      <w:proofErr w:type="spellStart"/>
+      <w:r>
+        <w:rPr>
+          <w:color w:val="auto"/>
+        </w:rPr>
+        <w:t>philodendron</w:t>
+      </w:r>
+      <w:proofErr w:type="spellEnd"/>
+      <w:r>
+        <w:rPr>
+          <w:color w:val="auto"/>
+        </w:rPr>
+        <w:t xml:space="preserve"> </w:t>
       </w:r>
       <w:r>
         <w:rPr>
@@ -6993,7 +7174,35 @@
         <w:rPr>
           <w:color w:val="auto"/>
         </w:rPr>
-        <w:t xml:space="preserve">: Een rhapis excelsa </w:t>
+        <w:t xml:space="preserve">: Een </w:t>
+      </w:r>
+      <w:proofErr w:type="spellStart"/>
+      <w:r>
+        <w:rPr>
+          <w:color w:val="auto"/>
+        </w:rPr>
+        <w:t>rhapis</w:t>
+      </w:r>
+      <w:proofErr w:type="spellEnd"/>
+      <w:r>
+        <w:rPr>
+          <w:color w:val="auto"/>
+        </w:rPr>
+        <w:t xml:space="preserve"> </w:t>
+      </w:r>
+      <w:proofErr w:type="spellStart"/>
+      <w:r>
+        <w:rPr>
+          <w:color w:val="auto"/>
+        </w:rPr>
+        <w:t>excelsa</w:t>
+      </w:r>
+      <w:proofErr w:type="spellEnd"/>
+      <w:r>
+        <w:rPr>
+          <w:color w:val="auto"/>
+        </w:rPr>
+        <w:t xml:space="preserve"> </w:t>
       </w:r>
       <w:r>
         <w:rPr>
@@ -7130,7 +7339,21 @@
         <w:rPr>
           <w:color w:val="auto"/>
         </w:rPr>
-        <w:t xml:space="preserve">: Een scindapsus </w:t>
+        <w:t xml:space="preserve">: Een </w:t>
+      </w:r>
+      <w:proofErr w:type="spellStart"/>
+      <w:r>
+        <w:rPr>
+          <w:color w:val="auto"/>
+        </w:rPr>
+        <w:t>scindapsus</w:t>
+      </w:r>
+      <w:proofErr w:type="spellEnd"/>
+      <w:r>
+        <w:rPr>
+          <w:color w:val="auto"/>
+        </w:rPr>
+        <w:t xml:space="preserve"> </w:t>
       </w:r>
       <w:r>
         <w:rPr>
@@ -7456,7 +7679,35 @@
         <w:rPr>
           <w:color w:val="auto"/>
         </w:rPr>
-        <w:t xml:space="preserve">: Een opuntia microdasys </w:t>
+        <w:t xml:space="preserve">: Een </w:t>
+      </w:r>
+      <w:proofErr w:type="spellStart"/>
+      <w:r>
+        <w:rPr>
+          <w:color w:val="auto"/>
+        </w:rPr>
+        <w:t>opuntia</w:t>
+      </w:r>
+      <w:proofErr w:type="spellEnd"/>
+      <w:r>
+        <w:rPr>
+          <w:color w:val="auto"/>
+        </w:rPr>
+        <w:t xml:space="preserve"> </w:t>
+      </w:r>
+      <w:proofErr w:type="spellStart"/>
+      <w:r>
+        <w:rPr>
+          <w:color w:val="auto"/>
+        </w:rPr>
+        <w:t>microdasys</w:t>
+      </w:r>
+      <w:proofErr w:type="spellEnd"/>
+      <w:r>
+        <w:rPr>
+          <w:color w:val="auto"/>
+        </w:rPr>
+        <w:t xml:space="preserve"> </w:t>
       </w:r>
       <w:r>
         <w:rPr>
@@ -7629,7 +7880,21 @@
         <w:rPr>
           <w:highlight w:val="yellow"/>
         </w:rPr>
-        <w:t>(Plantenwerk - Wikiwijs Maken, z.d.)</w:t>
+        <w:t xml:space="preserve">(Plantenwerk - Wikiwijs Maken, </w:t>
+      </w:r>
+      <w:proofErr w:type="spellStart"/>
+      <w:r>
+        <w:rPr>
+          <w:highlight w:val="yellow"/>
+        </w:rPr>
+        <w:t>z.d.</w:t>
+      </w:r>
+      <w:proofErr w:type="spellEnd"/>
+      <w:r>
+        <w:rPr>
+          <w:highlight w:val="yellow"/>
+        </w:rPr>
+        <w:t>)</w:t>
       </w:r>
       <w:r>
         <w:t>, namelijk:</w:t>
@@ -7820,7 +8085,23 @@
           <w:color w:val="auto"/>
           <w:highlight w:val="yellow"/>
         </w:rPr>
-        <w:t>(Plantenwerk - Wikiwijs Maken, z.d.)</w:t>
+        <w:t xml:space="preserve">(Plantenwerk - Wikiwijs Maken, </w:t>
+      </w:r>
+      <w:proofErr w:type="spellStart"/>
+      <w:r>
+        <w:rPr>
+          <w:color w:val="auto"/>
+          <w:highlight w:val="yellow"/>
+        </w:rPr>
+        <w:t>z.d.</w:t>
+      </w:r>
+      <w:proofErr w:type="spellEnd"/>
+      <w:r>
+        <w:rPr>
+          <w:color w:val="auto"/>
+          <w:highlight w:val="yellow"/>
+        </w:rPr>
+        <w:t>)</w:t>
       </w:r>
       <w:bookmarkEnd w:id="34"/>
     </w:p>
@@ -7859,7 +8140,15 @@
         <w:t>de hoofdstengel,</w:t>
       </w:r>
       <w:r>
-        <w:t xml:space="preserve"> lidden,</w:t>
+        <w:t xml:space="preserve"> </w:t>
+      </w:r>
+      <w:proofErr w:type="spellStart"/>
+      <w:r>
+        <w:t>lidden</w:t>
+      </w:r>
+      <w:proofErr w:type="spellEnd"/>
+      <w:r>
+        <w:t>,</w:t>
       </w:r>
       <w:r>
         <w:t xml:space="preserve"> zijstengels en knoppen</w:t>
@@ -8002,7 +8291,23 @@
           <w:color w:val="auto"/>
           <w:highlight w:val="yellow"/>
         </w:rPr>
-        <w:t>(Plantenwerk - Wikiwijs Maken, z.d.)</w:t>
+        <w:t xml:space="preserve">(Plantenwerk - Wikiwijs Maken, </w:t>
+      </w:r>
+      <w:proofErr w:type="spellStart"/>
+      <w:r>
+        <w:rPr>
+          <w:color w:val="auto"/>
+          <w:highlight w:val="yellow"/>
+        </w:rPr>
+        <w:t>z.d.</w:t>
+      </w:r>
+      <w:proofErr w:type="spellEnd"/>
+      <w:r>
+        <w:rPr>
+          <w:color w:val="auto"/>
+          <w:highlight w:val="yellow"/>
+        </w:rPr>
+        <w:t>)</w:t>
       </w:r>
       <w:bookmarkEnd w:id="35"/>
     </w:p>
@@ -8156,7 +8461,23 @@
           <w:color w:val="auto"/>
           <w:highlight w:val="yellow"/>
         </w:rPr>
-        <w:t>(Plantenwerk - Wikiwijs Maken, z.d.)</w:t>
+        <w:t xml:space="preserve">(Plantenwerk - Wikiwijs Maken, </w:t>
+      </w:r>
+      <w:proofErr w:type="spellStart"/>
+      <w:r>
+        <w:rPr>
+          <w:color w:val="auto"/>
+          <w:highlight w:val="yellow"/>
+        </w:rPr>
+        <w:t>z.d.</w:t>
+      </w:r>
+      <w:proofErr w:type="spellEnd"/>
+      <w:r>
+        <w:rPr>
+          <w:color w:val="auto"/>
+          <w:highlight w:val="yellow"/>
+        </w:rPr>
+        <w:t>)</w:t>
       </w:r>
       <w:bookmarkEnd w:id="36"/>
     </w:p>
@@ -8185,7 +8506,15 @@
         <w:t>kroonbladeren,</w:t>
       </w:r>
       <w:r>
-        <w:t xml:space="preserve"> kelkbalderen,</w:t>
+        <w:t xml:space="preserve"> </w:t>
+      </w:r>
+      <w:proofErr w:type="spellStart"/>
+      <w:r>
+        <w:t>kelkbalderen</w:t>
+      </w:r>
+      <w:proofErr w:type="spellEnd"/>
+      <w:r>
+        <w:t>,</w:t>
       </w:r>
       <w:r>
         <w:t xml:space="preserve"> helm</w:t>
@@ -8330,7 +8659,23 @@
           <w:color w:val="auto"/>
           <w:highlight w:val="yellow"/>
         </w:rPr>
-        <w:t>(Plantenwerk - Wikiwijs Maken, z.d.)</w:t>
+        <w:t xml:space="preserve">(Plantenwerk - Wikiwijs Maken, </w:t>
+      </w:r>
+      <w:proofErr w:type="spellStart"/>
+      <w:r>
+        <w:rPr>
+          <w:color w:val="auto"/>
+          <w:highlight w:val="yellow"/>
+        </w:rPr>
+        <w:t>z.d.</w:t>
+      </w:r>
+      <w:proofErr w:type="spellEnd"/>
+      <w:r>
+        <w:rPr>
+          <w:color w:val="auto"/>
+          <w:highlight w:val="yellow"/>
+        </w:rPr>
+        <w:t>)</w:t>
       </w:r>
       <w:bookmarkEnd w:id="37"/>
     </w:p>
@@ -8475,9 +8820,19 @@
       <w:bookmarkEnd w:id="39"/>
     </w:p>
     <w:p>
-      <w:r>
-        <w:t>Lorem ipsum</w:t>
-      </w:r>
+      <w:proofErr w:type="spellStart"/>
+      <w:r>
+        <w:t>Lorem</w:t>
+      </w:r>
+      <w:proofErr w:type="spellEnd"/>
+      <w:r>
+        <w:t xml:space="preserve"> </w:t>
+      </w:r>
+      <w:proofErr w:type="spellStart"/>
+      <w:r>
+        <w:t>ipsum</w:t>
+      </w:r>
+      <w:proofErr w:type="spellEnd"/>
     </w:p>
     <w:p/>
     <w:p>
@@ -8499,13 +8854,29 @@
           <w:lang w:eastAsia="ja-JP"/>
         </w:rPr>
       </w:pPr>
+      <w:proofErr w:type="spellStart"/>
       <w:r>
         <w:rPr>
           <w:lang w:eastAsia="ja-JP"/>
         </w:rPr>
         <w:lastRenderedPageBreak/>
-        <w:t>Lorem ipsum</w:t>
-      </w:r>
+        <w:t>Lorem</w:t>
+      </w:r>
+      <w:proofErr w:type="spellEnd"/>
+      <w:r>
+        <w:rPr>
+          <w:lang w:eastAsia="ja-JP"/>
+        </w:rPr>
+        <w:t xml:space="preserve"> </w:t>
+      </w:r>
+      <w:proofErr w:type="spellStart"/>
+      <w:r>
+        <w:rPr>
+          <w:lang w:eastAsia="ja-JP"/>
+        </w:rPr>
+        <w:t>ipsum</w:t>
+      </w:r>
+      <w:proofErr w:type="spellEnd"/>
     </w:p>
     <w:p>
       <w:pPr>
@@ -8536,12 +8907,28 @@
           <w:lang w:eastAsia="ja-JP"/>
         </w:rPr>
       </w:pPr>
-      <w:r>
-        <w:rPr>
-          <w:lang w:eastAsia="ja-JP"/>
-        </w:rPr>
-        <w:t>Lorem ipsum</w:t>
-      </w:r>
+      <w:proofErr w:type="spellStart"/>
+      <w:r>
+        <w:rPr>
+          <w:lang w:eastAsia="ja-JP"/>
+        </w:rPr>
+        <w:t>Lorem</w:t>
+      </w:r>
+      <w:proofErr w:type="spellEnd"/>
+      <w:r>
+        <w:rPr>
+          <w:lang w:eastAsia="ja-JP"/>
+        </w:rPr>
+        <w:t xml:space="preserve"> </w:t>
+      </w:r>
+      <w:proofErr w:type="spellStart"/>
+      <w:r>
+        <w:rPr>
+          <w:lang w:eastAsia="ja-JP"/>
+        </w:rPr>
+        <w:t>ipsum</w:t>
+      </w:r>
+      <w:proofErr w:type="spellEnd"/>
     </w:p>
     <w:p>
       <w:pPr>
@@ -8572,12 +8959,28 @@
           <w:lang w:eastAsia="ja-JP"/>
         </w:rPr>
       </w:pPr>
-      <w:r>
-        <w:rPr>
-          <w:lang w:eastAsia="ja-JP"/>
-        </w:rPr>
-        <w:t>Lorem ipsum</w:t>
-      </w:r>
+      <w:proofErr w:type="spellStart"/>
+      <w:r>
+        <w:rPr>
+          <w:lang w:eastAsia="ja-JP"/>
+        </w:rPr>
+        <w:t>Lorem</w:t>
+      </w:r>
+      <w:proofErr w:type="spellEnd"/>
+      <w:r>
+        <w:rPr>
+          <w:lang w:eastAsia="ja-JP"/>
+        </w:rPr>
+        <w:t xml:space="preserve"> </w:t>
+      </w:r>
+      <w:proofErr w:type="spellStart"/>
+      <w:r>
+        <w:rPr>
+          <w:lang w:eastAsia="ja-JP"/>
+        </w:rPr>
+        <w:t>ipsum</w:t>
+      </w:r>
+      <w:proofErr w:type="spellEnd"/>
     </w:p>
     <w:p>
       <w:pPr>
@@ -8608,12 +9011,28 @@
           <w:lang w:eastAsia="ja-JP"/>
         </w:rPr>
       </w:pPr>
-      <w:r>
-        <w:rPr>
-          <w:lang w:eastAsia="ja-JP"/>
-        </w:rPr>
-        <w:t>Lorem ipsum</w:t>
-      </w:r>
+      <w:proofErr w:type="spellStart"/>
+      <w:r>
+        <w:rPr>
+          <w:lang w:eastAsia="ja-JP"/>
+        </w:rPr>
+        <w:t>Lorem</w:t>
+      </w:r>
+      <w:proofErr w:type="spellEnd"/>
+      <w:r>
+        <w:rPr>
+          <w:lang w:eastAsia="ja-JP"/>
+        </w:rPr>
+        <w:t xml:space="preserve"> </w:t>
+      </w:r>
+      <w:proofErr w:type="spellStart"/>
+      <w:r>
+        <w:rPr>
+          <w:lang w:eastAsia="ja-JP"/>
+        </w:rPr>
+        <w:t>ipsum</w:t>
+      </w:r>
+      <w:proofErr w:type="spellEnd"/>
     </w:p>
     <w:p>
       <w:pPr>
@@ -8646,6 +9065,7 @@
           <w:lang w:eastAsia="ja-JP"/>
         </w:rPr>
       </w:pPr>
+      <w:proofErr w:type="spellStart"/>
       <w:r>
         <w:rPr>
           <w:lang w:eastAsia="ja-JP"/>
@@ -8656,8 +9076,23 @@
         <w:rPr>
           <w:lang w:eastAsia="ja-JP"/>
         </w:rPr>
-        <w:t>orem ipsum</w:t>
-      </w:r>
+        <w:t>orem</w:t>
+      </w:r>
+      <w:proofErr w:type="spellEnd"/>
+      <w:r>
+        <w:rPr>
+          <w:lang w:eastAsia="ja-JP"/>
+        </w:rPr>
+        <w:t xml:space="preserve"> </w:t>
+      </w:r>
+      <w:proofErr w:type="spellStart"/>
+      <w:r>
+        <w:rPr>
+          <w:lang w:eastAsia="ja-JP"/>
+        </w:rPr>
+        <w:t>ipsum</w:t>
+      </w:r>
+      <w:proofErr w:type="spellEnd"/>
     </w:p>
     <w:p>
       <w:pPr>
@@ -8688,12 +9123,28 @@
           <w:lang w:eastAsia="ja-JP"/>
         </w:rPr>
       </w:pPr>
-      <w:r>
-        <w:rPr>
-          <w:lang w:eastAsia="ja-JP"/>
-        </w:rPr>
-        <w:t>Lorem ipsum</w:t>
-      </w:r>
+      <w:proofErr w:type="spellStart"/>
+      <w:r>
+        <w:rPr>
+          <w:lang w:eastAsia="ja-JP"/>
+        </w:rPr>
+        <w:t>Lorem</w:t>
+      </w:r>
+      <w:proofErr w:type="spellEnd"/>
+      <w:r>
+        <w:rPr>
+          <w:lang w:eastAsia="ja-JP"/>
+        </w:rPr>
+        <w:t xml:space="preserve"> </w:t>
+      </w:r>
+      <w:proofErr w:type="spellStart"/>
+      <w:r>
+        <w:rPr>
+          <w:lang w:eastAsia="ja-JP"/>
+        </w:rPr>
+        <w:t>ipsum</w:t>
+      </w:r>
+      <w:proofErr w:type="spellEnd"/>
     </w:p>
     <w:p>
       <w:pPr>
@@ -9954,7 +10405,21 @@
         <w:rPr>
           <w:highlight w:val="yellow"/>
         </w:rPr>
-        <w:t>(z.n., 2021)</w:t>
+        <w:t>(</w:t>
+      </w:r>
+      <w:proofErr w:type="spellStart"/>
+      <w:r>
+        <w:rPr>
+          <w:highlight w:val="yellow"/>
+        </w:rPr>
+        <w:t>z.n</w:t>
+      </w:r>
+      <w:proofErr w:type="spellEnd"/>
+      <w:r>
+        <w:rPr>
+          <w:highlight w:val="yellow"/>
+        </w:rPr>
+        <w:t>., 2021)</w:t>
       </w:r>
       <w:r>
         <w:t xml:space="preserve">, maar in principe is het dan </w:t>
@@ -10074,12 +10539,20 @@
         <w:rPr>
           <w:highlight w:val="yellow"/>
         </w:rPr>
-        <w:t>(Vinje</w:t>
-      </w:r>
+        <w:t>(</w:t>
+      </w:r>
+      <w:proofErr w:type="spellStart"/>
       <w:r>
         <w:rPr>
           <w:highlight w:val="yellow"/>
         </w:rPr>
+        <w:t>Vinje</w:t>
+      </w:r>
+      <w:proofErr w:type="spellEnd"/>
+      <w:r>
+        <w:rPr>
+          <w:highlight w:val="yellow"/>
+        </w:rPr>
         <w:t>, 2019)</w:t>
       </w:r>
       <w:r>
@@ -10134,9 +10607,19 @@
       <w:bookmarkEnd w:id="60"/>
     </w:p>
     <w:p>
-      <w:r>
-        <w:t>Lorem ipsum</w:t>
-      </w:r>
+      <w:proofErr w:type="spellStart"/>
+      <w:r>
+        <w:t>Lorem</w:t>
+      </w:r>
+      <w:proofErr w:type="spellEnd"/>
+      <w:r>
+        <w:t xml:space="preserve"> </w:t>
+      </w:r>
+      <w:proofErr w:type="spellStart"/>
+      <w:r>
+        <w:t>ipsum</w:t>
+      </w:r>
+      <w:proofErr w:type="spellEnd"/>
     </w:p>
     <w:p>
       <w:pPr>
@@ -10167,12 +10650,28 @@
           <w:lang w:eastAsia="ja-JP"/>
         </w:rPr>
       </w:pPr>
-      <w:r>
-        <w:rPr>
-          <w:lang w:eastAsia="ja-JP"/>
-        </w:rPr>
-        <w:t>Lorem ipsum</w:t>
-      </w:r>
+      <w:proofErr w:type="spellStart"/>
+      <w:r>
+        <w:rPr>
+          <w:lang w:eastAsia="ja-JP"/>
+        </w:rPr>
+        <w:t>Lorem</w:t>
+      </w:r>
+      <w:proofErr w:type="spellEnd"/>
+      <w:r>
+        <w:rPr>
+          <w:lang w:eastAsia="ja-JP"/>
+        </w:rPr>
+        <w:t xml:space="preserve"> </w:t>
+      </w:r>
+      <w:proofErr w:type="spellStart"/>
+      <w:r>
+        <w:rPr>
+          <w:lang w:eastAsia="ja-JP"/>
+        </w:rPr>
+        <w:t>ipsum</w:t>
+      </w:r>
+      <w:proofErr w:type="spellEnd"/>
     </w:p>
     <w:p>
       <w:pPr>
@@ -10262,12 +10761,28 @@
           <w:lang w:eastAsia="ja-JP"/>
         </w:rPr>
       </w:pPr>
-      <w:r>
-        <w:rPr>
-          <w:lang w:eastAsia="ja-JP"/>
-        </w:rPr>
-        <w:t>Lorem ipsum</w:t>
-      </w:r>
+      <w:proofErr w:type="spellStart"/>
+      <w:r>
+        <w:rPr>
+          <w:lang w:eastAsia="ja-JP"/>
+        </w:rPr>
+        <w:t>Lorem</w:t>
+      </w:r>
+      <w:proofErr w:type="spellEnd"/>
+      <w:r>
+        <w:rPr>
+          <w:lang w:eastAsia="ja-JP"/>
+        </w:rPr>
+        <w:t xml:space="preserve"> </w:t>
+      </w:r>
+      <w:proofErr w:type="spellStart"/>
+      <w:r>
+        <w:rPr>
+          <w:lang w:eastAsia="ja-JP"/>
+        </w:rPr>
+        <w:t>ipsum</w:t>
+      </w:r>
+      <w:proofErr w:type="spellEnd"/>
     </w:p>
     <w:p>
       <w:pPr>
@@ -10300,12 +10815,28 @@
           <w:lang w:eastAsia="ja-JP"/>
         </w:rPr>
       </w:pPr>
-      <w:r>
-        <w:rPr>
-          <w:lang w:eastAsia="ja-JP"/>
-        </w:rPr>
-        <w:t>Lorem ipsum</w:t>
-      </w:r>
+      <w:proofErr w:type="spellStart"/>
+      <w:r>
+        <w:rPr>
+          <w:lang w:eastAsia="ja-JP"/>
+        </w:rPr>
+        <w:t>Lorem</w:t>
+      </w:r>
+      <w:proofErr w:type="spellEnd"/>
+      <w:r>
+        <w:rPr>
+          <w:lang w:eastAsia="ja-JP"/>
+        </w:rPr>
+        <w:t xml:space="preserve"> </w:t>
+      </w:r>
+      <w:proofErr w:type="spellStart"/>
+      <w:r>
+        <w:rPr>
+          <w:lang w:eastAsia="ja-JP"/>
+        </w:rPr>
+        <w:t>ipsum</w:t>
+      </w:r>
+      <w:proofErr w:type="spellEnd"/>
     </w:p>
     <w:p>
       <w:pPr>
@@ -10335,23 +10866,47 @@
         <w:rPr>
           <w:lang w:eastAsia="ja-JP"/>
         </w:rPr>
-        <w:t>oorgestelde meethode</w:t>
+        <w:t xml:space="preserve">oorgestelde </w:t>
+      </w:r>
+      <w:proofErr w:type="spellStart"/>
+      <w:r>
+        <w:rPr>
+          <w:lang w:eastAsia="ja-JP"/>
+        </w:rPr>
+        <w:t>meethode</w:t>
       </w:r>
       <w:bookmarkEnd w:id="67"/>
       <w:bookmarkEnd w:id="68"/>
-    </w:p>
-    <w:p>
-      <w:pPr>
-        <w:rPr>
-          <w:lang w:eastAsia="ja-JP"/>
-        </w:rPr>
-      </w:pPr>
-      <w:r>
-        <w:rPr>
-          <w:lang w:eastAsia="ja-JP"/>
-        </w:rPr>
-        <w:t>Lorem ipsum</w:t>
-      </w:r>
+      <w:proofErr w:type="spellEnd"/>
+    </w:p>
+    <w:p>
+      <w:pPr>
+        <w:rPr>
+          <w:lang w:eastAsia="ja-JP"/>
+        </w:rPr>
+      </w:pPr>
+      <w:proofErr w:type="spellStart"/>
+      <w:r>
+        <w:rPr>
+          <w:lang w:eastAsia="ja-JP"/>
+        </w:rPr>
+        <w:t>Lorem</w:t>
+      </w:r>
+      <w:proofErr w:type="spellEnd"/>
+      <w:r>
+        <w:rPr>
+          <w:lang w:eastAsia="ja-JP"/>
+        </w:rPr>
+        <w:t xml:space="preserve"> </w:t>
+      </w:r>
+      <w:proofErr w:type="spellStart"/>
+      <w:r>
+        <w:rPr>
+          <w:lang w:eastAsia="ja-JP"/>
+        </w:rPr>
+        <w:t>ipsum</w:t>
+      </w:r>
+      <w:proofErr w:type="spellEnd"/>
     </w:p>
     <w:p>
       <w:pPr>
@@ -10367,14 +10922,29 @@
       </w:pPr>
       <w:bookmarkStart w:id="69" w:name="_Toc125328965"/>
       <w:r>
-        <w:t>De voorgestelde meethode</w:t>
+        <w:t xml:space="preserve">De voorgestelde </w:t>
+      </w:r>
+      <w:proofErr w:type="spellStart"/>
+      <w:r>
+        <w:t>meethode</w:t>
       </w:r>
       <w:bookmarkEnd w:id="69"/>
-    </w:p>
-    <w:p>
-      <w:r>
-        <w:t>Lorem ipsum</w:t>
-      </w:r>
+      <w:proofErr w:type="spellEnd"/>
+    </w:p>
+    <w:p>
+      <w:proofErr w:type="spellStart"/>
+      <w:r>
+        <w:t>Lorem</w:t>
+      </w:r>
+      <w:proofErr w:type="spellEnd"/>
+      <w:r>
+        <w:t xml:space="preserve"> </w:t>
+      </w:r>
+      <w:proofErr w:type="spellStart"/>
+      <w:r>
+        <w:t>ipsum</w:t>
+      </w:r>
+      <w:proofErr w:type="spellEnd"/>
     </w:p>
     <w:p/>
     <w:p>
@@ -10391,9 +10961,19 @@
       <w:bookmarkEnd w:id="71"/>
     </w:p>
     <w:p>
-      <w:r>
-        <w:t>Lorem ipsum</w:t>
-      </w:r>
+      <w:proofErr w:type="spellStart"/>
+      <w:r>
+        <w:t>Lorem</w:t>
+      </w:r>
+      <w:proofErr w:type="spellEnd"/>
+      <w:r>
+        <w:t xml:space="preserve"> </w:t>
+      </w:r>
+      <w:proofErr w:type="spellStart"/>
+      <w:r>
+        <w:t>ipsum</w:t>
+      </w:r>
+      <w:proofErr w:type="spellEnd"/>
     </w:p>
     <w:p/>
     <w:p>
@@ -10402,16 +10982,28 @@
       </w:pPr>
       <w:bookmarkStart w:id="72" w:name="_Toc120518059"/>
       <w:bookmarkStart w:id="73" w:name="_Toc125328967"/>
+      <w:proofErr w:type="spellStart"/>
       <w:r>
         <w:t>Arduino</w:t>
       </w:r>
       <w:bookmarkEnd w:id="72"/>
       <w:bookmarkEnd w:id="73"/>
-    </w:p>
-    <w:p>
-      <w:r>
-        <w:t>Lorem ipsum</w:t>
-      </w:r>
+      <w:proofErr w:type="spellEnd"/>
+    </w:p>
+    <w:p>
+      <w:proofErr w:type="spellStart"/>
+      <w:r>
+        <w:t>Lorem</w:t>
+      </w:r>
+      <w:proofErr w:type="spellEnd"/>
+      <w:r>
+        <w:t xml:space="preserve"> </w:t>
+      </w:r>
+      <w:proofErr w:type="spellStart"/>
+      <w:r>
+        <w:t>ipsum</w:t>
+      </w:r>
+      <w:proofErr w:type="spellEnd"/>
     </w:p>
     <w:p/>
     <w:p>
@@ -10420,16 +11012,31 @@
       </w:pPr>
       <w:bookmarkStart w:id="74" w:name="_Toc120518060"/>
       <w:bookmarkStart w:id="75" w:name="_Toc125328968"/>
-      <w:r>
-        <w:t>Raspberry Pi</w:t>
+      <w:proofErr w:type="spellStart"/>
+      <w:r>
+        <w:t>Raspberry</w:t>
+      </w:r>
+      <w:proofErr w:type="spellEnd"/>
+      <w:r>
+        <w:t xml:space="preserve"> Pi</w:t>
       </w:r>
       <w:bookmarkEnd w:id="74"/>
       <w:bookmarkEnd w:id="75"/>
     </w:p>
     <w:p>
-      <w:r>
-        <w:t>Lorem ipsum</w:t>
-      </w:r>
+      <w:proofErr w:type="spellStart"/>
+      <w:r>
+        <w:t>Lorem</w:t>
+      </w:r>
+      <w:proofErr w:type="spellEnd"/>
+      <w:r>
+        <w:t xml:space="preserve"> </w:t>
+      </w:r>
+      <w:proofErr w:type="spellStart"/>
+      <w:r>
+        <w:t>ipsum</w:t>
+      </w:r>
+      <w:proofErr w:type="spellEnd"/>
     </w:p>
     <w:p/>
     <w:p>
@@ -10448,9 +11055,19 @@
       <w:bookmarkEnd w:id="77"/>
     </w:p>
     <w:p>
-      <w:r>
-        <w:t>Lorem ipsum</w:t>
-      </w:r>
+      <w:proofErr w:type="spellStart"/>
+      <w:r>
+        <w:t>Lorem</w:t>
+      </w:r>
+      <w:proofErr w:type="spellEnd"/>
+      <w:r>
+        <w:t xml:space="preserve"> </w:t>
+      </w:r>
+      <w:proofErr w:type="spellStart"/>
+      <w:r>
+        <w:t>ipsum</w:t>
+      </w:r>
+      <w:proofErr w:type="spellEnd"/>
     </w:p>
     <w:p/>
     <w:p>
@@ -10467,9 +11084,19 @@
       <w:bookmarkEnd w:id="79"/>
     </w:p>
     <w:p>
-      <w:r>
-        <w:t>Lorem ipsum</w:t>
-      </w:r>
+      <w:proofErr w:type="spellStart"/>
+      <w:r>
+        <w:t>Lorem</w:t>
+      </w:r>
+      <w:proofErr w:type="spellEnd"/>
+      <w:r>
+        <w:t xml:space="preserve"> </w:t>
+      </w:r>
+      <w:proofErr w:type="spellStart"/>
+      <w:r>
+        <w:t>ipsum</w:t>
+      </w:r>
+      <w:proofErr w:type="spellEnd"/>
     </w:p>
     <w:p/>
     <w:p>
@@ -10485,9 +11112,19 @@
       <w:bookmarkEnd w:id="81"/>
     </w:p>
     <w:p>
-      <w:r>
-        <w:t>Lorem ipsum</w:t>
-      </w:r>
+      <w:proofErr w:type="spellStart"/>
+      <w:r>
+        <w:t>Lorem</w:t>
+      </w:r>
+      <w:proofErr w:type="spellEnd"/>
+      <w:r>
+        <w:t xml:space="preserve"> </w:t>
+      </w:r>
+      <w:proofErr w:type="spellStart"/>
+      <w:r>
+        <w:t>ipsum</w:t>
+      </w:r>
+      <w:proofErr w:type="spellEnd"/>
     </w:p>
     <w:p/>
     <w:p>
@@ -10503,9 +11140,19 @@
       <w:bookmarkEnd w:id="83"/>
     </w:p>
     <w:p>
-      <w:r>
-        <w:t>Lorem ipsum</w:t>
-      </w:r>
+      <w:proofErr w:type="spellStart"/>
+      <w:r>
+        <w:t>Lorem</w:t>
+      </w:r>
+      <w:proofErr w:type="spellEnd"/>
+      <w:r>
+        <w:t xml:space="preserve"> </w:t>
+      </w:r>
+      <w:proofErr w:type="spellStart"/>
+      <w:r>
+        <w:t>ipsum</w:t>
+      </w:r>
+      <w:proofErr w:type="spellEnd"/>
     </w:p>
     <w:p/>
     <w:p>
@@ -10530,9 +11177,19 @@
       <w:bookmarkEnd w:id="85"/>
     </w:p>
     <w:p>
-      <w:r>
-        <w:t>Lorem ipsum</w:t>
-      </w:r>
+      <w:proofErr w:type="spellStart"/>
+      <w:r>
+        <w:t>Lorem</w:t>
+      </w:r>
+      <w:proofErr w:type="spellEnd"/>
+      <w:r>
+        <w:t xml:space="preserve"> </w:t>
+      </w:r>
+      <w:proofErr w:type="spellStart"/>
+      <w:r>
+        <w:t>ipsum</w:t>
+      </w:r>
+      <w:proofErr w:type="spellEnd"/>
     </w:p>
     <w:p/>
     <w:p>
@@ -10548,9 +11205,19 @@
       <w:bookmarkEnd w:id="87"/>
     </w:p>
     <w:p>
-      <w:r>
-        <w:t>Lorem ipsum</w:t>
-      </w:r>
+      <w:proofErr w:type="spellStart"/>
+      <w:r>
+        <w:t>Lorem</w:t>
+      </w:r>
+      <w:proofErr w:type="spellEnd"/>
+      <w:r>
+        <w:t xml:space="preserve"> </w:t>
+      </w:r>
+      <w:proofErr w:type="spellStart"/>
+      <w:r>
+        <w:t>ipsum</w:t>
+      </w:r>
+      <w:proofErr w:type="spellEnd"/>
     </w:p>
     <w:p/>
     <w:p>
@@ -10576,8 +11243,13 @@
       <w:r>
         <w:t xml:space="preserve"> die wordt bestuurd door de </w:t>
       </w:r>
-      <w:r>
-        <w:t>Raspberry Pi</w:t>
+      <w:proofErr w:type="spellStart"/>
+      <w:r>
+        <w:t>Raspberry</w:t>
+      </w:r>
+      <w:proofErr w:type="spellEnd"/>
+      <w:r>
+        <w:t xml:space="preserve"> Pi</w:t>
       </w:r>
       <w:r>
         <w:t xml:space="preserve">. Deze </w:t>
@@ -10589,8 +11261,13 @@
         <w:t>volt, iets dat</w:t>
       </w:r>
       <w:r>
-        <w:t xml:space="preserve"> de Raspberry</w:t>
-      </w:r>
+        <w:t xml:space="preserve"> de </w:t>
+      </w:r>
+      <w:proofErr w:type="spellStart"/>
+      <w:r>
+        <w:t>Raspberry</w:t>
+      </w:r>
+      <w:proofErr w:type="spellEnd"/>
       <w:r>
         <w:t xml:space="preserve"> Pi 4 B niet kan leveren, dit wordt opgelost door </w:t>
       </w:r>
@@ -10615,8 +11292,13 @@
       <w:r>
         <w:t xml:space="preserve">door de </w:t>
       </w:r>
-      <w:r>
-        <w:t>Raspberry Pi</w:t>
+      <w:proofErr w:type="spellStart"/>
+      <w:r>
+        <w:t>Raspberry</w:t>
+      </w:r>
+      <w:proofErr w:type="spellEnd"/>
+      <w:r>
+        <w:t xml:space="preserve"> Pi</w:t>
       </w:r>
       <w:r>
         <w:t xml:space="preserve"> en zo dus </w:t>
@@ -10700,15 +11382,22 @@
       <w:bookmarkEnd w:id="90"/>
     </w:p>
     <w:p>
-      <w:r>
-        <w:t xml:space="preserve">Lorem </w:t>
-      </w:r>
+      <w:proofErr w:type="spellStart"/>
+      <w:r>
+        <w:t>Lorem</w:t>
+      </w:r>
+      <w:proofErr w:type="spellEnd"/>
+      <w:r>
+        <w:t xml:space="preserve"> </w:t>
+      </w:r>
+      <w:proofErr w:type="spellStart"/>
       <w:r>
         <w:t>i</w:t>
       </w:r>
       <w:r>
         <w:t>psum</w:t>
       </w:r>
+      <w:proofErr w:type="spellEnd"/>
     </w:p>
     <w:p/>
     <w:p>
@@ -10722,9 +11411,19 @@
       <w:bookmarkEnd w:id="91"/>
     </w:p>
     <w:p>
-      <w:r>
-        <w:t>Lorem ipsum</w:t>
-      </w:r>
+      <w:proofErr w:type="spellStart"/>
+      <w:r>
+        <w:t>Lorem</w:t>
+      </w:r>
+      <w:proofErr w:type="spellEnd"/>
+      <w:r>
+        <w:t xml:space="preserve"> </w:t>
+      </w:r>
+      <w:proofErr w:type="spellStart"/>
+      <w:r>
+        <w:t>ipsum</w:t>
+      </w:r>
+      <w:proofErr w:type="spellEnd"/>
     </w:p>
     <w:p/>
     <w:p>
@@ -10813,7 +11512,21 @@
         <w:rPr>
           <w:rFonts w:cs="Arial"/>
         </w:rPr>
-        <w:t>en een WPSE342 Air Quality sensor</w:t>
+        <w:t xml:space="preserve">en een WPSE342 Air </w:t>
+      </w:r>
+      <w:proofErr w:type="spellStart"/>
+      <w:r>
+        <w:rPr>
+          <w:rFonts w:cs="Arial"/>
+        </w:rPr>
+        <w:t>Quality</w:t>
+      </w:r>
+      <w:proofErr w:type="spellEnd"/>
+      <w:r>
+        <w:rPr>
+          <w:rFonts w:cs="Arial"/>
+        </w:rPr>
+        <w:t xml:space="preserve"> sensor</w:t>
       </w:r>
       <w:r>
         <w:rPr>
@@ -10942,9 +11655,19 @@
       <w:bookmarkEnd w:id="94"/>
     </w:p>
     <w:p>
-      <w:r>
-        <w:t>Lorem ipsum</w:t>
-      </w:r>
+      <w:proofErr w:type="spellStart"/>
+      <w:r>
+        <w:t>Lorem</w:t>
+      </w:r>
+      <w:proofErr w:type="spellEnd"/>
+      <w:r>
+        <w:t xml:space="preserve"> </w:t>
+      </w:r>
+      <w:proofErr w:type="spellStart"/>
+      <w:r>
+        <w:t>ipsum</w:t>
+      </w:r>
+      <w:proofErr w:type="spellEnd"/>
     </w:p>
     <w:p/>
     <w:p>
@@ -10959,9 +11682,19 @@
       <w:bookmarkEnd w:id="95"/>
     </w:p>
     <w:p>
-      <w:r>
-        <w:t>Lorem ipsum</w:t>
-      </w:r>
+      <w:proofErr w:type="spellStart"/>
+      <w:r>
+        <w:t>Lorem</w:t>
+      </w:r>
+      <w:proofErr w:type="spellEnd"/>
+      <w:r>
+        <w:t xml:space="preserve"> </w:t>
+      </w:r>
+      <w:proofErr w:type="spellStart"/>
+      <w:r>
+        <w:t>ipsum</w:t>
+      </w:r>
+      <w:proofErr w:type="spellEnd"/>
     </w:p>
     <w:p/>
     <w:p>
@@ -11022,8 +11755,21 @@
       <w:r>
         <w:t xml:space="preserve">Het werkdocument wordt dagelijks aan gewerkt en is dus nog een </w:t>
       </w:r>
-      <w:r>
-        <w:t>work in progress.</w:t>
+      <w:proofErr w:type="spellStart"/>
+      <w:r>
+        <w:t>work</w:t>
+      </w:r>
+      <w:proofErr w:type="spellEnd"/>
+      <w:r>
+        <w:t xml:space="preserve"> in </w:t>
+      </w:r>
+      <w:proofErr w:type="spellStart"/>
+      <w:r>
+        <w:t>progress</w:t>
+      </w:r>
+      <w:proofErr w:type="spellEnd"/>
+      <w:r>
+        <w:t>.</w:t>
       </w:r>
     </w:p>
     <w:p>
@@ -11141,7 +11887,35 @@
         <w:rPr>
           <w:rFonts w:cs="Arial"/>
         </w:rPr>
-        <w:t>6 tips om jouw planten de vakantie te laten overleven. (z.d.). Plantsome. Geraadpleegd op 22 januari 2023, van https://www.plantsome.nl/blogs/blog/6-tips-om-jouw-planten-de-vakantie-te-laten-overleven</w:t>
+        <w:t>6 tips om jouw planten de vakantie te laten overleven. (</w:t>
+      </w:r>
+      <w:proofErr w:type="spellStart"/>
+      <w:r>
+        <w:rPr>
+          <w:rFonts w:cs="Arial"/>
+        </w:rPr>
+        <w:t>z.d.</w:t>
+      </w:r>
+      <w:proofErr w:type="spellEnd"/>
+      <w:r>
+        <w:rPr>
+          <w:rFonts w:cs="Arial"/>
+        </w:rPr>
+        <w:t xml:space="preserve">). </w:t>
+      </w:r>
+      <w:proofErr w:type="spellStart"/>
+      <w:r>
+        <w:rPr>
+          <w:rFonts w:cs="Arial"/>
+        </w:rPr>
+        <w:t>Plantsome</w:t>
+      </w:r>
+      <w:proofErr w:type="spellEnd"/>
+      <w:r>
+        <w:rPr>
+          <w:rFonts w:cs="Arial"/>
+        </w:rPr>
+        <w:t>. Geraadpleegd op 22 januari 2023, van https://www.plantsome.nl/blogs/blog/6-tips-om-jouw-planten-de-vakantie-te-laten-overleven</w:t>
       </w:r>
     </w:p>
     <w:p>
@@ -11160,7 +11934,23 @@
           <w:rFonts w:cs="Arial"/>
           <w:lang w:val="en-US"/>
         </w:rPr>
-        <w:t xml:space="preserve">Butterfield, S. (z.d.). </w:t>
+        <w:t>Butterfield, S. (</w:t>
+      </w:r>
+      <w:proofErr w:type="spellStart"/>
+      <w:r>
+        <w:rPr>
+          <w:rFonts w:cs="Arial"/>
+          <w:lang w:val="en-US"/>
+        </w:rPr>
+        <w:t>z.d</w:t>
+      </w:r>
+      <w:proofErr w:type="spellEnd"/>
+      <w:r>
+        <w:rPr>
+          <w:rFonts w:cs="Arial"/>
+          <w:lang w:val="en-US"/>
+        </w:rPr>
+        <w:t xml:space="preserve">.). </w:t>
       </w:r>
       <w:r>
         <w:rPr>
@@ -11178,11 +11968,19 @@
         </w:rPr>
         <w:t xml:space="preserve">. </w:t>
       </w:r>
-      <w:r>
-        <w:rPr>
-          <w:rFonts w:cs="Arial"/>
-        </w:rPr>
-        <w:t xml:space="preserve">BrainyQuote. Geraadpleegd op 17 januari 2023, van </w:t>
+      <w:proofErr w:type="spellStart"/>
+      <w:r>
+        <w:rPr>
+          <w:rFonts w:cs="Arial"/>
+        </w:rPr>
+        <w:t>BrainyQuote</w:t>
+      </w:r>
+      <w:proofErr w:type="spellEnd"/>
+      <w:r>
+        <w:rPr>
+          <w:rFonts w:cs="Arial"/>
+        </w:rPr>
+        <w:t xml:space="preserve">. Geraadpleegd op 17 januari 2023, van </w:t>
       </w:r>
       <w:hyperlink r:id="rId31" w:history="1">
         <w:r>
@@ -11201,18 +11999,65 @@
           <w:rFonts w:cs="Arial"/>
         </w:rPr>
       </w:pPr>
+      <w:proofErr w:type="spellStart"/>
       <w:r>
         <w:rPr>
           <w:rFonts w:cs="Arial"/>
           <w:lang w:val="en-US"/>
         </w:rPr>
-        <w:t xml:space="preserve">Falkenthal, G. L. (2022, 28 december). Six Ways to Revive A Dying House Plant Before It’s Too Late. </w:t>
-      </w:r>
-      <w:r>
-        <w:rPr>
-          <w:rFonts w:cs="Arial"/>
-        </w:rPr>
-        <w:t>Good Earth Plants. Geraadpleegd op 22 januari 2023, van https://www.goodearthplants.com/six-ways-to-revive-a-dying-house-plant-before-its-too-late/</w:t>
+        <w:t>Falkenthal</w:t>
+      </w:r>
+      <w:proofErr w:type="spellEnd"/>
+      <w:r>
+        <w:rPr>
+          <w:rFonts w:cs="Arial"/>
+          <w:lang w:val="en-US"/>
+        </w:rPr>
+        <w:t xml:space="preserve">, G. L. (2022, 28 </w:t>
+      </w:r>
+      <w:proofErr w:type="spellStart"/>
+      <w:r>
+        <w:rPr>
+          <w:rFonts w:cs="Arial"/>
+          <w:lang w:val="en-US"/>
+        </w:rPr>
+        <w:t>december</w:t>
+      </w:r>
+      <w:proofErr w:type="spellEnd"/>
+      <w:r>
+        <w:rPr>
+          <w:rFonts w:cs="Arial"/>
+          <w:lang w:val="en-US"/>
+        </w:rPr>
+        <w:t xml:space="preserve">). Six Ways to Revive A Dying House Plant Before It’s Too Late. </w:t>
+      </w:r>
+      <w:proofErr w:type="spellStart"/>
+      <w:r>
+        <w:rPr>
+          <w:rFonts w:cs="Arial"/>
+        </w:rPr>
+        <w:t>Good</w:t>
+      </w:r>
+      <w:proofErr w:type="spellEnd"/>
+      <w:r>
+        <w:rPr>
+          <w:rFonts w:cs="Arial"/>
+        </w:rPr>
+        <w:t xml:space="preserve"> Earth </w:t>
+      </w:r>
+      <w:proofErr w:type="spellStart"/>
+      <w:r>
+        <w:rPr>
+          <w:rFonts w:cs="Arial"/>
+        </w:rPr>
+        <w:t>Plants</w:t>
+      </w:r>
+      <w:proofErr w:type="spellEnd"/>
+      <w:r>
+        <w:rPr>
+          <w:rFonts w:cs="Arial"/>
+        </w:rPr>
+        <w:t>. Geraadpleegd op 22 januari 2023, van https://www.goodearthplants.com/six-ways-to-revive-a-dying-house-plant-before-its-too-late/</w:t>
       </w:r>
     </w:p>
     <w:p>
@@ -11226,11 +12071,19 @@
           <w:rFonts w:cs="Arial"/>
         </w:rPr>
       </w:pPr>
-      <w:r>
-        <w:rPr>
-          <w:rFonts w:cs="Arial"/>
-        </w:rPr>
-        <w:t xml:space="preserve">Lysanne. (2022, 28 november). </w:t>
+      <w:proofErr w:type="spellStart"/>
+      <w:r>
+        <w:rPr>
+          <w:rFonts w:cs="Arial"/>
+        </w:rPr>
+        <w:t>Lysanne</w:t>
+      </w:r>
+      <w:proofErr w:type="spellEnd"/>
+      <w:r>
+        <w:rPr>
+          <w:rFonts w:cs="Arial"/>
+        </w:rPr>
+        <w:t xml:space="preserve">. (2022, 28 november). </w:t>
       </w:r>
       <w:r>
         <w:rPr>
@@ -11247,7 +12100,27 @@
           <w:iCs/>
           <w:lang w:val="en-US"/>
         </w:rPr>
-        <w:t>[Ultieme gids]</w:t>
+        <w:t>[</w:t>
+      </w:r>
+      <w:proofErr w:type="spellStart"/>
+      <w:r>
+        <w:rPr>
+          <w:rFonts w:cs="Arial"/>
+          <w:i/>
+          <w:iCs/>
+          <w:lang w:val="en-US"/>
+        </w:rPr>
+        <w:t>Ultieme</w:t>
+      </w:r>
+      <w:proofErr w:type="spellEnd"/>
+      <w:r>
+        <w:rPr>
+          <w:rFonts w:cs="Arial"/>
+          <w:i/>
+          <w:iCs/>
+          <w:lang w:val="en-US"/>
+        </w:rPr>
+        <w:t xml:space="preserve"> gids]</w:t>
       </w:r>
       <w:r>
         <w:rPr>
@@ -11279,11 +12152,19 @@
           <w:rFonts w:cs="Arial"/>
         </w:rPr>
       </w:pPr>
-      <w:r>
-        <w:rPr>
-          <w:rFonts w:cs="Arial"/>
-        </w:rPr>
-        <w:t>Moelard, R. (2020, 5 juni). Potplanten onderhouden. Tuinieren voor Groentjes. Geraadpleegd op 22 januari 2023, van https://tuinierenvoorgroentjes.nl/onderhoud/potplanten-onderhouden/</w:t>
+      <w:proofErr w:type="spellStart"/>
+      <w:r>
+        <w:rPr>
+          <w:rFonts w:cs="Arial"/>
+        </w:rPr>
+        <w:t>Moelard</w:t>
+      </w:r>
+      <w:proofErr w:type="spellEnd"/>
+      <w:r>
+        <w:rPr>
+          <w:rFonts w:cs="Arial"/>
+        </w:rPr>
+        <w:t>, R. (2020, 5 juni). Potplanten onderhouden. Tuinieren voor Groentjes. Geraadpleegd op 22 januari 2023, van https://tuinierenvoorgroentjes.nl/onderhoud/potplanten-onderhouden/</w:t>
       </w:r>
     </w:p>
     <w:p>
@@ -11301,7 +12182,21 @@
         <w:rPr>
           <w:rFonts w:cs="Arial"/>
         </w:rPr>
-        <w:t xml:space="preserve">Plant. (z.d.). In </w:t>
+        <w:t>Plant. (</w:t>
+      </w:r>
+      <w:proofErr w:type="spellStart"/>
+      <w:r>
+        <w:rPr>
+          <w:rFonts w:cs="Arial"/>
+        </w:rPr>
+        <w:t>z.d.</w:t>
+      </w:r>
+      <w:proofErr w:type="spellEnd"/>
+      <w:r>
+        <w:rPr>
+          <w:rFonts w:cs="Arial"/>
+        </w:rPr>
+        <w:t xml:space="preserve">). In </w:t>
       </w:r>
       <w:r>
         <w:rPr>
@@ -11336,7 +12231,21 @@
         <w:rPr>
           <w:rFonts w:cs="Arial"/>
         </w:rPr>
-        <w:t>Plantenwerk - Wikiwijs Maken. (z.d.). wikiwijs. Geraadpleegd op 22 januari 2023, van https://maken.wikiwijs.nl/132980/Plantenwerk</w:t>
+        <w:t>Plantenwerk - Wikiwijs Maken. (</w:t>
+      </w:r>
+      <w:proofErr w:type="spellStart"/>
+      <w:r>
+        <w:rPr>
+          <w:rFonts w:cs="Arial"/>
+        </w:rPr>
+        <w:t>z.d.</w:t>
+      </w:r>
+      <w:proofErr w:type="spellEnd"/>
+      <w:r>
+        <w:rPr>
+          <w:rFonts w:cs="Arial"/>
+        </w:rPr>
+        <w:t>). wikiwijs. Geraadpleegd op 22 januari 2023, van https://maken.wikiwijs.nl/132980/Plantenwerk</w:t>
       </w:r>
     </w:p>
     <w:p>
@@ -11354,7 +12263,21 @@
         <w:rPr>
           <w:rFonts w:cs="Arial"/>
         </w:rPr>
-        <w:t xml:space="preserve">Teken en schildercursus fritske3. (2006, 2 mei). SeniorenNet. Geraadpleegd op 22 januari 2023, van </w:t>
+        <w:t xml:space="preserve">Teken en schildercursus fritske3. (2006, 2 mei). </w:t>
+      </w:r>
+      <w:proofErr w:type="spellStart"/>
+      <w:r>
+        <w:rPr>
+          <w:rFonts w:cs="Arial"/>
+        </w:rPr>
+        <w:t>SeniorenNet</w:t>
+      </w:r>
+      <w:proofErr w:type="spellEnd"/>
+      <w:r>
+        <w:rPr>
+          <w:rFonts w:cs="Arial"/>
+        </w:rPr>
+        <w:t xml:space="preserve">. Geraadpleegd op 22 januari 2023, van </w:t>
       </w:r>
       <w:hyperlink r:id="rId34" w:history="1">
         <w:r>
@@ -11377,7 +12300,35 @@
         <w:rPr>
           <w:rFonts w:cs="Arial"/>
         </w:rPr>
-        <w:t xml:space="preserve">Wikipedia-bijdragers. (2013, 6 juli). Rhapis excelsa. Wikipedia. Geraadpleegd op 22 januari 2023, van </w:t>
+        <w:t xml:space="preserve">Wikipedia-bijdragers. (2013, 6 juli). </w:t>
+      </w:r>
+      <w:proofErr w:type="spellStart"/>
+      <w:r>
+        <w:rPr>
+          <w:rFonts w:cs="Arial"/>
+        </w:rPr>
+        <w:t>Rhapis</w:t>
+      </w:r>
+      <w:proofErr w:type="spellEnd"/>
+      <w:r>
+        <w:rPr>
+          <w:rFonts w:cs="Arial"/>
+        </w:rPr>
+        <w:t xml:space="preserve"> </w:t>
+      </w:r>
+      <w:proofErr w:type="spellStart"/>
+      <w:r>
+        <w:rPr>
+          <w:rFonts w:cs="Arial"/>
+        </w:rPr>
+        <w:t>excelsa</w:t>
+      </w:r>
+      <w:proofErr w:type="spellEnd"/>
+      <w:r>
+        <w:rPr>
+          <w:rFonts w:cs="Arial"/>
+        </w:rPr>
+        <w:t xml:space="preserve">. Wikipedia. Geraadpleegd op 22 januari 2023, van </w:t>
       </w:r>
       <w:hyperlink r:id="rId35" w:history="1">
         <w:r>
@@ -11400,7 +12351,21 @@
         <w:rPr>
           <w:rFonts w:cs="Arial"/>
         </w:rPr>
-        <w:t>Wikipedia-bijdragers. (2018, 24 maart). Scindapsus. Wikipedia. Geraadpleegd op 22 januari 2023, van https://nl.wikipedia.org/wiki/Scindapsus</w:t>
+        <w:t xml:space="preserve">Wikipedia-bijdragers. (2018, 24 maart). </w:t>
+      </w:r>
+      <w:proofErr w:type="spellStart"/>
+      <w:r>
+        <w:rPr>
+          <w:rFonts w:cs="Arial"/>
+        </w:rPr>
+        <w:t>Scindapsus</w:t>
+      </w:r>
+      <w:proofErr w:type="spellEnd"/>
+      <w:r>
+        <w:rPr>
+          <w:rFonts w:cs="Arial"/>
+        </w:rPr>
+        <w:t>. Wikipedia. Geraadpleegd op 22 januari 2023, van https://nl.wikipedia.org/wiki/Scindapsus</w:t>
       </w:r>
     </w:p>
     <w:p>
@@ -11418,7 +12383,35 @@
         <w:rPr>
           <w:rFonts w:cs="Arial"/>
         </w:rPr>
-        <w:t>Wikipedia-bijdragers. (2018b, december 3). Opuntia microdasys. Wikipedia. Geraadpleegd op 22 januari 2023, van https://nl.wikipedia.org/wiki/Opuntia_microdasys</w:t>
+        <w:t xml:space="preserve">Wikipedia-bijdragers. (2018, december 3). </w:t>
+      </w:r>
+      <w:proofErr w:type="spellStart"/>
+      <w:r>
+        <w:rPr>
+          <w:rFonts w:cs="Arial"/>
+        </w:rPr>
+        <w:t>Opuntia</w:t>
+      </w:r>
+      <w:proofErr w:type="spellEnd"/>
+      <w:r>
+        <w:rPr>
+          <w:rFonts w:cs="Arial"/>
+        </w:rPr>
+        <w:t xml:space="preserve"> </w:t>
+      </w:r>
+      <w:proofErr w:type="spellStart"/>
+      <w:r>
+        <w:rPr>
+          <w:rFonts w:cs="Arial"/>
+        </w:rPr>
+        <w:t>microdasys</w:t>
+      </w:r>
+      <w:proofErr w:type="spellEnd"/>
+      <w:r>
+        <w:rPr>
+          <w:rFonts w:cs="Arial"/>
+        </w:rPr>
+        <w:t>. Wikipedia. Geraadpleegd op 22 januari 2023, van https://nl.wikipedia.org/wiki/Opuntia_microdasys</w:t>
       </w:r>
     </w:p>
     <w:p>
@@ -11436,8 +12429,13 @@
         <w:rPr>
           <w:rFonts w:cs="Arial"/>
         </w:rPr>
-        <w:t>Wikipedia-bijdragers. (2020, 19 januari). Begonia. Wikipedia. Geraadpleegd op 22 januari 2023, van https://nl.wikipedia.org/wiki/Begonia</w:t>
-      </w:r>
+        <w:t xml:space="preserve">Wikipedia-bijdragers. (2020, 19 januari). Begonia. Wikipedia. Geraadpleegd op 22 januari 2023, van </w:t>
+      </w:r>
+      <w:hyperlink r:id="rId36" w:history="1">
+        <w:r>
+          <w:t>https://nl.wikipedia.org/wiki/Begonia</w:t>
+        </w:r>
+      </w:hyperlink>
     </w:p>
     <w:p>
       <w:pPr>
@@ -11455,13 +12453,8 @@
           <w:rFonts w:cs="Arial"/>
         </w:rPr>
         <w:lastRenderedPageBreak/>
-        <w:t xml:space="preserve">Wikipedia-bijdragers. (2022, 13 mei). Kamerplant. Wikipedia. Geraadpleegd op 22 januari 2023, van </w:t>
-      </w:r>
-      <w:hyperlink r:id="rId36" w:history="1">
-        <w:r>
-          <w:t>https://nl.wikipedia.org/wiki/Kamerplant</w:t>
-        </w:r>
-      </w:hyperlink>
+        <w:t>Wikipedia-bijdragers. (2020, december 14). Celwand. Wikipedia. Geraadpleegd op 30 januari 2023, van https://nl.wikipedia.org/wiki/Celwand</w:t>
+      </w:r>
     </w:p>
     <w:p>
       <w:pPr>
@@ -11478,26 +12471,11 @@
         <w:rPr>
           <w:rFonts w:cs="Arial"/>
         </w:rPr>
-        <w:t>Wikipedia-</w:t>
-      </w:r>
-      <w:r>
-        <w:rPr>
-          <w:rFonts w:cs="Arial"/>
-        </w:rPr>
-        <w:t>bijdragers</w:t>
-      </w:r>
-      <w:r>
-        <w:rPr>
-          <w:rFonts w:cs="Arial"/>
-        </w:rPr>
-        <w:t xml:space="preserve">. (2022, september 9). Philodendron. Wikipedia. Geraadpleegd op 22 januari 2023, van </w:t>
+        <w:t xml:space="preserve">Wikipedia-bijdragers. (2022, 13 mei). Kamerplant. Wikipedia. Geraadpleegd op 22 januari 2023, van </w:t>
       </w:r>
       <w:hyperlink r:id="rId37" w:history="1">
         <w:r>
-          <w:rPr>
-            <w:rFonts w:cs="Arial"/>
-          </w:rPr>
-          <w:t>https://nl.wikipedia.org/wiki/Philodendron</w:t>
+          <w:t>https://nl.wikipedia.org/wiki/Kamerplant</w:t>
         </w:r>
       </w:hyperlink>
     </w:p>
@@ -11516,47 +12494,8 @@
         <w:rPr>
           <w:rFonts w:cs="Arial"/>
         </w:rPr>
-        <w:t xml:space="preserve">Wikipedia-bijdragers. (2023, 21 januari). Lidcactus. Wikipedia. Geraadpleegd </w:t>
-      </w:r>
-      <w:r>
-        <w:rPr>
-          <w:rFonts w:cs="Arial"/>
-        </w:rPr>
-        <w:t>op</w:t>
-      </w:r>
-      <w:r>
-        <w:rPr>
-          <w:rFonts w:cs="Arial"/>
-        </w:rPr>
-        <w:t xml:space="preserve"> 22 januari 2023, van </w:t>
-      </w:r>
-      <w:hyperlink r:id="rId38" w:history="1">
-        <w:r>
-          <w:t>https://nl.wikipedia.org/wiki/Lidcactus</w:t>
-        </w:r>
-      </w:hyperlink>
-    </w:p>
-    <w:p>
-      <w:pPr>
-        <w:rPr>
-          <w:rFonts w:cs="Arial"/>
-        </w:rPr>
-      </w:pPr>
-    </w:p>
-    <w:p>
-      <w:pPr>
-        <w:pStyle w:val="Heading2"/>
-      </w:pPr>
-      <w:r>
-        <w:t>Boeken</w:t>
-      </w:r>
-    </w:p>
-    <w:p>
-      <w:pPr>
-        <w:rPr>
-          <w:lang w:eastAsia="ja-JP"/>
-        </w:rPr>
-      </w:pPr>
+        <w:t>Wikipedia-bijdragers. (2022, juli 24). Vacuole. Wikipedia. Geraadpleegd op 30 januari 2023, van https://nl.wikipedia.org/wiki/Vacuole</w:t>
+      </w:r>
     </w:p>
     <w:p>
       <w:pPr>
@@ -11573,31 +12512,42 @@
         <w:rPr>
           <w:rFonts w:cs="Arial"/>
         </w:rPr>
-        <w:t xml:space="preserve">D’Haeninck, L., Dekeersmaeker, L., Geris, K., Goossens, R., Schepers, W., &amp; Vernemmen, P. (2021). </w:t>
-      </w:r>
-      <w:r>
-        <w:rPr>
-          <w:rFonts w:cs="Arial"/>
-          <w:i/>
-          <w:iCs/>
-        </w:rPr>
-        <w:t>Biogenie 5.2</w:t>
-      </w:r>
-      <w:r>
-        <w:rPr>
-          <w:rFonts w:cs="Arial"/>
-        </w:rPr>
-        <w:t>. VAN IN.</w:t>
-      </w:r>
-    </w:p>
-    <w:p/>
-    <w:p>
-      <w:pPr>
-        <w:pStyle w:val="Heading2"/>
-      </w:pPr>
-      <w:r>
-        <w:t>Extra links</w:t>
-      </w:r>
+        <w:t>Wikipedia-</w:t>
+      </w:r>
+      <w:r>
+        <w:rPr>
+          <w:rFonts w:cs="Arial"/>
+        </w:rPr>
+        <w:t>bijdragers</w:t>
+      </w:r>
+      <w:r>
+        <w:rPr>
+          <w:rFonts w:cs="Arial"/>
+        </w:rPr>
+        <w:t xml:space="preserve">. (2022, september 9). </w:t>
+      </w:r>
+      <w:proofErr w:type="spellStart"/>
+      <w:r>
+        <w:rPr>
+          <w:rFonts w:cs="Arial"/>
+        </w:rPr>
+        <w:t>Philodendron</w:t>
+      </w:r>
+      <w:proofErr w:type="spellEnd"/>
+      <w:r>
+        <w:rPr>
+          <w:rFonts w:cs="Arial"/>
+        </w:rPr>
+        <w:t xml:space="preserve">. Wikipedia. Geraadpleegd op 22 januari 2023, van </w:t>
+      </w:r>
+      <w:hyperlink r:id="rId38" w:history="1">
+        <w:r>
+          <w:rPr>
+            <w:rFonts w:cs="Arial"/>
+          </w:rPr>
+          <w:t>https://nl.wikipedia.org/wiki/Philodendron</w:t>
+        </w:r>
+      </w:hyperlink>
     </w:p>
     <w:p>
       <w:pPr>
@@ -11614,21 +12564,19 @@
         <w:rPr>
           <w:rFonts w:cs="Arial"/>
         </w:rPr>
-        <w:t xml:space="preserve">Botanica, M. (2022, February 16). Luchtvochtigheid voor je kamerplanten. </w:t>
-      </w:r>
-      <w:hyperlink r:id="rId39" w:tgtFrame="_new" w:history="1">
-        <w:r>
-          <w:rPr>
-            <w:rFonts w:cs="Arial"/>
-          </w:rPr>
-          <w:t>https://www.intratuin.be/inspiratie/kamerplanten-en-luchtvochtigheid</w:t>
-        </w:r>
-      </w:hyperlink>
-      <w:r>
-        <w:rPr>
-          <w:rFonts w:cs="Arial"/>
-        </w:rPr>
-        <w:t xml:space="preserve"> Geraadpleegd op: 06/11/2022</w:t>
+        <w:t>Wikipedia-bijdragers. (2022</w:t>
+      </w:r>
+      <w:r>
+        <w:rPr>
+          <w:rFonts w:cs="Arial"/>
+        </w:rPr>
+        <w:tab/>
+      </w:r>
+      <w:r>
+        <w:rPr>
+          <w:rFonts w:cs="Arial"/>
+        </w:rPr>
+        <w:t>, december 24). Chloroplast. Wikipedia. Geraadpleegd op 30 januari 2023, van https://nl.wikipedia.org/wiki/Chloroplast</w:t>
       </w:r>
     </w:p>
     <w:p>
@@ -11645,24 +12593,48 @@
       <w:r>
         <w:rPr>
           <w:rFonts w:cs="Arial"/>
-          <w:lang w:val="en-US"/>
-        </w:rPr>
-        <w:t xml:space="preserve">Robert Lawrence, Press &amp; Sun-Bulletin. (2018, April 20). Ask a Scientist: How do plants grow? pressconnects.com. </w:t>
-      </w:r>
-      <w:hyperlink r:id="rId40" w:tgtFrame="_new" w:history="1">
-        <w:r>
-          <w:rPr>
-            <w:rFonts w:cs="Arial"/>
-          </w:rPr>
-          <w:t>https://eu.pressconnects.com/story/news/local/2018/04/20/ask-scientist-how-do-plants-grow/536930002/</w:t>
+        </w:rPr>
+        <w:t xml:space="preserve">Wikipedia-bijdragers. (2023, 21 januari). Lidcactus. Wikipedia. Geraadpleegd </w:t>
+      </w:r>
+      <w:r>
+        <w:rPr>
+          <w:rFonts w:cs="Arial"/>
+        </w:rPr>
+        <w:t>op</w:t>
+      </w:r>
+      <w:r>
+        <w:rPr>
+          <w:rFonts w:cs="Arial"/>
+        </w:rPr>
+        <w:t xml:space="preserve"> 22 januari 2023, van </w:t>
+      </w:r>
+      <w:hyperlink r:id="rId39" w:history="1">
+        <w:r>
+          <w:t>https://nl.wikipedia.org/wiki/Lidcactus</w:t>
         </w:r>
       </w:hyperlink>
-      <w:r>
-        <w:rPr>
-          <w:rFonts w:cs="Arial"/>
-        </w:rPr>
-        <w:t xml:space="preserve"> Geraadpleegd op: 06/11/2022</w:t>
-      </w:r>
+    </w:p>
+    <w:p>
+      <w:pPr>
+        <w:rPr>
+          <w:rFonts w:cs="Arial"/>
+        </w:rPr>
+      </w:pPr>
+    </w:p>
+    <w:p>
+      <w:pPr>
+        <w:pStyle w:val="Heading2"/>
+      </w:pPr>
+      <w:r>
+        <w:t>Boeken</w:t>
+      </w:r>
+    </w:p>
+    <w:p>
+      <w:pPr>
+        <w:rPr>
+          <w:lang w:eastAsia="ja-JP"/>
+        </w:rPr>
+      </w:pPr>
     </w:p>
     <w:p>
       <w:pPr>
@@ -11675,32 +12647,94 @@
           <w:rFonts w:cs="Arial"/>
         </w:rPr>
       </w:pPr>
-      <w:r>
-        <w:rPr>
-          <w:rFonts w:cs="Arial"/>
-          <w:lang w:val="en-US"/>
-        </w:rPr>
-        <w:t xml:space="preserve">Vinje, E. (2019, February 6). Indoor Plant Care. </w:t>
-      </w:r>
-      <w:r>
-        <w:rPr>
-          <w:rFonts w:cs="Arial"/>
-        </w:rPr>
-        <w:t xml:space="preserve">Planet Natural. </w:t>
-      </w:r>
-      <w:hyperlink r:id="rId41" w:tgtFrame="_new" w:history="1">
-        <w:r>
-          <w:rPr>
-            <w:rFonts w:cs="Arial"/>
-          </w:rPr>
-          <w:t>https://www.planetnatural.com/plant-care/</w:t>
-        </w:r>
-      </w:hyperlink>
-      <w:r>
-        <w:rPr>
-          <w:rFonts w:cs="Arial"/>
-        </w:rPr>
-        <w:t xml:space="preserve"> Geraadpleegd op: 06/11/2022</w:t>
+      <w:proofErr w:type="spellStart"/>
+      <w:r>
+        <w:rPr>
+          <w:rFonts w:cs="Arial"/>
+        </w:rPr>
+        <w:t>D’Haeninck</w:t>
+      </w:r>
+      <w:proofErr w:type="spellEnd"/>
+      <w:r>
+        <w:rPr>
+          <w:rFonts w:cs="Arial"/>
+        </w:rPr>
+        <w:t xml:space="preserve">, L., </w:t>
+      </w:r>
+      <w:proofErr w:type="spellStart"/>
+      <w:r>
+        <w:rPr>
+          <w:rFonts w:cs="Arial"/>
+        </w:rPr>
+        <w:t>Dekeersmaeker</w:t>
+      </w:r>
+      <w:proofErr w:type="spellEnd"/>
+      <w:r>
+        <w:rPr>
+          <w:rFonts w:cs="Arial"/>
+        </w:rPr>
+        <w:t xml:space="preserve">, L., </w:t>
+      </w:r>
+      <w:proofErr w:type="spellStart"/>
+      <w:r>
+        <w:rPr>
+          <w:rFonts w:cs="Arial"/>
+        </w:rPr>
+        <w:t>Geris</w:t>
+      </w:r>
+      <w:proofErr w:type="spellEnd"/>
+      <w:r>
+        <w:rPr>
+          <w:rFonts w:cs="Arial"/>
+        </w:rPr>
+        <w:t xml:space="preserve">, K., Goossens, R., Schepers, W., &amp; </w:t>
+      </w:r>
+      <w:proofErr w:type="spellStart"/>
+      <w:r>
+        <w:rPr>
+          <w:rFonts w:cs="Arial"/>
+        </w:rPr>
+        <w:t>Vernemmen</w:t>
+      </w:r>
+      <w:proofErr w:type="spellEnd"/>
+      <w:r>
+        <w:rPr>
+          <w:rFonts w:cs="Arial"/>
+        </w:rPr>
+        <w:t xml:space="preserve">, P. (2021). </w:t>
+      </w:r>
+      <w:proofErr w:type="spellStart"/>
+      <w:r>
+        <w:rPr>
+          <w:rFonts w:cs="Arial"/>
+          <w:i/>
+          <w:iCs/>
+        </w:rPr>
+        <w:t>Biogenie</w:t>
+      </w:r>
+      <w:proofErr w:type="spellEnd"/>
+      <w:r>
+        <w:rPr>
+          <w:rFonts w:cs="Arial"/>
+          <w:i/>
+          <w:iCs/>
+        </w:rPr>
+        <w:t xml:space="preserve"> 5.2</w:t>
+      </w:r>
+      <w:r>
+        <w:rPr>
+          <w:rFonts w:cs="Arial"/>
+        </w:rPr>
+        <w:t>. VAN IN.</w:t>
+      </w:r>
+    </w:p>
+    <w:p/>
+    <w:p>
+      <w:pPr>
+        <w:pStyle w:val="Heading2"/>
+      </w:pPr>
+      <w:r>
+        <w:t>Extra links</w:t>
       </w:r>
     </w:p>
     <w:p>
@@ -11718,14 +12752,28 @@
         <w:rPr>
           <w:rFonts w:cs="Arial"/>
         </w:rPr>
-        <w:t xml:space="preserve">Wikipedia-bijdragers. (2022, October 23). Plantenfysiologie. Wikipedia. </w:t>
-      </w:r>
-      <w:hyperlink r:id="rId42" w:tgtFrame="_new" w:history="1">
+        <w:t xml:space="preserve">Botanica, M. (2022, </w:t>
+      </w:r>
+      <w:proofErr w:type="spellStart"/>
+      <w:r>
+        <w:rPr>
+          <w:rFonts w:cs="Arial"/>
+        </w:rPr>
+        <w:t>February</w:t>
+      </w:r>
+      <w:proofErr w:type="spellEnd"/>
+      <w:r>
+        <w:rPr>
+          <w:rFonts w:cs="Arial"/>
+        </w:rPr>
+        <w:t xml:space="preserve"> 16). Luchtvochtigheid voor je kamerplanten. </w:t>
+      </w:r>
+      <w:hyperlink r:id="rId40" w:tgtFrame="_new" w:history="1">
         <w:r>
           <w:rPr>
             <w:rFonts w:cs="Arial"/>
           </w:rPr>
-          <w:t>https://nl.wikipedia.org/wiki/Plantenfysiologie</w:t>
+          <w:t>https://www.intratuin.be/inspiratie/kamerplanten-en-luchtvochtigheid</w:t>
         </w:r>
       </w:hyperlink>
       <w:r>
@@ -11751,20 +12799,14 @@
           <w:rFonts w:cs="Arial"/>
           <w:lang w:val="en-US"/>
         </w:rPr>
-        <w:t xml:space="preserve">Wikipedia-bijdragers. (2022a, April 5). Ademhaling (plant). </w:t>
-      </w:r>
-      <w:r>
-        <w:rPr>
-          <w:rFonts w:cs="Arial"/>
-        </w:rPr>
-        <w:t xml:space="preserve">Wikipedia. </w:t>
-      </w:r>
-      <w:hyperlink r:id="rId43" w:tgtFrame="_new" w:history="1">
+        <w:t xml:space="preserve">Robert Lawrence, Press &amp; Sun-Bulletin. (2018, April 20). Ask a Scientist: How do plants grow? pressconnects.com. </w:t>
+      </w:r>
+      <w:hyperlink r:id="rId41" w:tgtFrame="_new" w:history="1">
         <w:r>
           <w:rPr>
             <w:rFonts w:cs="Arial"/>
           </w:rPr>
-          <w:t>https://nl.wikipedia.org/wiki/Ademhaling_(plant)</w:t>
+          <w:t>https://eu.pressconnects.com/story/news/local/2018/04/20/ask-scientist-how-do-plants-grow/536930002/</w:t>
         </w:r>
       </w:hyperlink>
       <w:r>
@@ -11785,18 +12827,42 @@
           <w:rFonts w:cs="Arial"/>
         </w:rPr>
       </w:pPr>
-      <w:r>
-        <w:rPr>
-          <w:rFonts w:cs="Arial"/>
-        </w:rPr>
-        <w:t xml:space="preserve">z.n. (2021, October 19). Zo zie je of je kamerplant water nodig heeft (4 aanwijzingen). Groene Passies. </w:t>
-      </w:r>
-      <w:hyperlink r:id="rId44" w:tgtFrame="_new" w:history="1">
+      <w:proofErr w:type="spellStart"/>
+      <w:r>
+        <w:rPr>
+          <w:rFonts w:cs="Arial"/>
+          <w:lang w:val="en-US"/>
+        </w:rPr>
+        <w:t>Vinje</w:t>
+      </w:r>
+      <w:proofErr w:type="spellEnd"/>
+      <w:r>
+        <w:rPr>
+          <w:rFonts w:cs="Arial"/>
+          <w:lang w:val="en-US"/>
+        </w:rPr>
+        <w:t xml:space="preserve">, E. (2019, February 6). Indoor Plant Care. </w:t>
+      </w:r>
+      <w:proofErr w:type="spellStart"/>
+      <w:r>
+        <w:rPr>
+          <w:rFonts w:cs="Arial"/>
+        </w:rPr>
+        <w:t>Planet</w:t>
+      </w:r>
+      <w:proofErr w:type="spellEnd"/>
+      <w:r>
+        <w:rPr>
+          <w:rFonts w:cs="Arial"/>
+        </w:rPr>
+        <w:t xml:space="preserve"> Natural. </w:t>
+      </w:r>
+      <w:hyperlink r:id="rId42" w:tgtFrame="_new" w:history="1">
         <w:r>
           <w:rPr>
             <w:rFonts w:cs="Arial"/>
           </w:rPr>
-          <w:t>https://groenepassies.nl/binnen/kamerplant-water/</w:t>
+          <w:t>https://www.planetnatural.com/plant-care/</w:t>
         </w:r>
       </w:hyperlink>
       <w:r>
@@ -11815,25 +12881,42 @@
         </w:numPr>
         <w:rPr>
           <w:rFonts w:cs="Arial"/>
-          <w:lang w:val="en-US"/>
-        </w:rPr>
-      </w:pPr>
-      <w:r>
-        <w:rPr>
-          <w:rFonts w:cs="Arial"/>
-          <w:lang w:val="en-US"/>
-        </w:rPr>
-        <w:t xml:space="preserve">z.n. (2021, November 11). Arduino vs Raspberry Pi: What’s The Difference? InterviewBit. Retrieved December 2, 2022, from </w:t>
-      </w:r>
-      <w:hyperlink r:id="rId45" w:tgtFrame="_new" w:history="1">
+        </w:rPr>
+      </w:pPr>
+      <w:r>
+        <w:rPr>
+          <w:rFonts w:cs="Arial"/>
+        </w:rPr>
+        <w:t xml:space="preserve">Wikipedia-bijdragers. (2022, </w:t>
+      </w:r>
+      <w:proofErr w:type="spellStart"/>
+      <w:r>
+        <w:rPr>
+          <w:rFonts w:cs="Arial"/>
+        </w:rPr>
+        <w:t>October</w:t>
+      </w:r>
+      <w:proofErr w:type="spellEnd"/>
+      <w:r>
+        <w:rPr>
+          <w:rFonts w:cs="Arial"/>
+        </w:rPr>
+        <w:t xml:space="preserve"> 23). Plantenfysiologie. Wikipedia. </w:t>
+      </w:r>
+      <w:hyperlink r:id="rId43" w:tgtFrame="_new" w:history="1">
         <w:r>
           <w:rPr>
             <w:rFonts w:cs="Arial"/>
-            <w:lang w:val="en-US"/>
-          </w:rPr>
-          <w:t>https://www.interviewbit.com/blog/arduino-vs-raspberry-pi/</w:t>
+          </w:rPr>
+          <w:t>https://nl.wikipedia.org/wiki/Plantenfysiologie</w:t>
         </w:r>
       </w:hyperlink>
+      <w:r>
+        <w:rPr>
+          <w:rFonts w:cs="Arial"/>
+        </w:rPr>
+        <w:t xml:space="preserve"> Geraadpleegd op: 06/11/2022</w:t>
+      </w:r>
     </w:p>
     <w:p>
       <w:pPr>
@@ -11849,15 +12932,54 @@
       <w:r>
         <w:rPr>
           <w:rFonts w:cs="Arial"/>
-        </w:rPr>
-        <w:t xml:space="preserve">z.n. (n.d.). 6 tips om jouw planten de vakantie te laten overleven. Plantsome. </w:t>
-      </w:r>
-      <w:hyperlink r:id="rId46" w:tgtFrame="_new" w:history="1">
+          <w:lang w:val="en-US"/>
+        </w:rPr>
+        <w:t>Wikipedia-</w:t>
+      </w:r>
+      <w:proofErr w:type="spellStart"/>
+      <w:r>
+        <w:rPr>
+          <w:rFonts w:cs="Arial"/>
+          <w:lang w:val="en-US"/>
+        </w:rPr>
+        <w:t>bijdragers</w:t>
+      </w:r>
+      <w:proofErr w:type="spellEnd"/>
+      <w:r>
+        <w:rPr>
+          <w:rFonts w:cs="Arial"/>
+          <w:lang w:val="en-US"/>
+        </w:rPr>
+        <w:t xml:space="preserve">. (2022, April 5). </w:t>
+      </w:r>
+      <w:proofErr w:type="spellStart"/>
+      <w:r>
+        <w:rPr>
+          <w:rFonts w:cs="Arial"/>
+          <w:lang w:val="en-US"/>
+        </w:rPr>
+        <w:t>Ademhaling</w:t>
+      </w:r>
+      <w:proofErr w:type="spellEnd"/>
+      <w:r>
+        <w:rPr>
+          <w:rFonts w:cs="Arial"/>
+          <w:lang w:val="en-US"/>
+        </w:rPr>
+        <w:t xml:space="preserve"> (plant). </w:t>
+      </w:r>
+      <w:r>
+        <w:rPr>
+          <w:rFonts w:cs="Arial"/>
+        </w:rPr>
+        <w:t xml:space="preserve">Wikipedia. </w:t>
+      </w:r>
+      <w:hyperlink r:id="rId44" w:tgtFrame="_new" w:history="1">
         <w:r>
           <w:rPr>
             <w:rFonts w:cs="Arial"/>
           </w:rPr>
-          <w:t>https://www.plantsome.nl/blogs/blog/6-tips-om-jouw-planten-de-vakantie-te-laten-overleven</w:t>
+          <w:t>https://nl.wikipedia.org/wiki/Ademhaling_(plant)</w:t>
         </w:r>
       </w:hyperlink>
       <w:r>
@@ -11878,13 +13000,226 @@
           <w:rFonts w:cs="Arial"/>
         </w:rPr>
       </w:pPr>
-      <w:r>
-        <w:rPr>
-          <w:rFonts w:cs="Arial"/>
-        </w:rPr>
-        <w:t xml:space="preserve">z.n. (n.d.). Kamerplanten verzorgen. Floralux. </w:t>
+      <w:proofErr w:type="spellStart"/>
+      <w:r>
+        <w:rPr>
+          <w:rFonts w:cs="Arial"/>
+        </w:rPr>
+        <w:t>z.n</w:t>
+      </w:r>
+      <w:proofErr w:type="spellEnd"/>
+      <w:r>
+        <w:rPr>
+          <w:rFonts w:cs="Arial"/>
+        </w:rPr>
+        <w:t xml:space="preserve">. (2021, </w:t>
+      </w:r>
+      <w:proofErr w:type="spellStart"/>
+      <w:r>
+        <w:rPr>
+          <w:rFonts w:cs="Arial"/>
+        </w:rPr>
+        <w:t>October</w:t>
+      </w:r>
+      <w:proofErr w:type="spellEnd"/>
+      <w:r>
+        <w:rPr>
+          <w:rFonts w:cs="Arial"/>
+        </w:rPr>
+        <w:t xml:space="preserve"> 19). Zo zie je of je kamerplant water nodig heeft (4 aanwijzingen). Groene Passies. </w:t>
+      </w:r>
+      <w:hyperlink r:id="rId45" w:tgtFrame="_new" w:history="1">
+        <w:r>
+          <w:rPr>
+            <w:rFonts w:cs="Arial"/>
+          </w:rPr>
+          <w:t>https://groenepassies.nl/binnen/kamerplant-water/</w:t>
+        </w:r>
+      </w:hyperlink>
+      <w:r>
+        <w:rPr>
+          <w:rFonts w:cs="Arial"/>
+        </w:rPr>
+        <w:t xml:space="preserve"> Geraadpleegd op: 06/11/2022</w:t>
+      </w:r>
+    </w:p>
+    <w:p>
+      <w:pPr>
+        <w:pStyle w:val="ListParagraph"/>
+        <w:numPr>
+          <w:ilvl w:val="0"/>
+          <w:numId w:val="32"/>
+        </w:numPr>
+        <w:rPr>
+          <w:rFonts w:cs="Arial"/>
+          <w:lang w:val="en-US"/>
+        </w:rPr>
+      </w:pPr>
+      <w:proofErr w:type="spellStart"/>
+      <w:r>
+        <w:rPr>
+          <w:rFonts w:cs="Arial"/>
+          <w:lang w:val="en-US"/>
+        </w:rPr>
+        <w:lastRenderedPageBreak/>
+        <w:t>z.n</w:t>
+      </w:r>
+      <w:proofErr w:type="spellEnd"/>
+      <w:r>
+        <w:rPr>
+          <w:rFonts w:cs="Arial"/>
+          <w:lang w:val="en-US"/>
+        </w:rPr>
+        <w:t xml:space="preserve">. (2021, November 11). Arduino vs Raspberry Pi: What’s The Difference? </w:t>
+      </w:r>
+      <w:proofErr w:type="spellStart"/>
+      <w:r>
+        <w:rPr>
+          <w:rFonts w:cs="Arial"/>
+          <w:lang w:val="en-US"/>
+        </w:rPr>
+        <w:t>InterviewBit</w:t>
+      </w:r>
+      <w:proofErr w:type="spellEnd"/>
+      <w:r>
+        <w:rPr>
+          <w:rFonts w:cs="Arial"/>
+          <w:lang w:val="en-US"/>
+        </w:rPr>
+        <w:t xml:space="preserve">. Retrieved December 2, 2022, from </w:t>
+      </w:r>
+      <w:hyperlink r:id="rId46" w:tgtFrame="_new" w:history="1">
+        <w:r>
+          <w:rPr>
+            <w:rFonts w:cs="Arial"/>
+            <w:lang w:val="en-US"/>
+          </w:rPr>
+          <w:t>https://www.interviewbit.com/blog/arduino-vs-raspberry-pi/</w:t>
+        </w:r>
+      </w:hyperlink>
+    </w:p>
+    <w:p>
+      <w:pPr>
+        <w:pStyle w:val="ListParagraph"/>
+        <w:numPr>
+          <w:ilvl w:val="0"/>
+          <w:numId w:val="32"/>
+        </w:numPr>
+        <w:rPr>
+          <w:rFonts w:cs="Arial"/>
+        </w:rPr>
+      </w:pPr>
+      <w:proofErr w:type="spellStart"/>
+      <w:r>
+        <w:rPr>
+          <w:rFonts w:cs="Arial"/>
+        </w:rPr>
+        <w:t>z.n</w:t>
+      </w:r>
+      <w:proofErr w:type="spellEnd"/>
+      <w:r>
+        <w:rPr>
+          <w:rFonts w:cs="Arial"/>
+        </w:rPr>
+        <w:t>. (</w:t>
+      </w:r>
+      <w:proofErr w:type="spellStart"/>
+      <w:r>
+        <w:rPr>
+          <w:rFonts w:cs="Arial"/>
+        </w:rPr>
+        <w:t>n.d</w:t>
+      </w:r>
+      <w:proofErr w:type="spellEnd"/>
+      <w:r>
+        <w:rPr>
+          <w:rFonts w:cs="Arial"/>
+        </w:rPr>
+        <w:t xml:space="preserve">.). 6 tips om jouw planten de vakantie te laten overleven. </w:t>
+      </w:r>
+      <w:proofErr w:type="spellStart"/>
+      <w:r>
+        <w:rPr>
+          <w:rFonts w:cs="Arial"/>
+        </w:rPr>
+        <w:t>Plantsome</w:t>
+      </w:r>
+      <w:proofErr w:type="spellEnd"/>
+      <w:r>
+        <w:rPr>
+          <w:rFonts w:cs="Arial"/>
+        </w:rPr>
+        <w:t xml:space="preserve">. </w:t>
       </w:r>
       <w:hyperlink r:id="rId47" w:tgtFrame="_new" w:history="1">
+        <w:r>
+          <w:rPr>
+            <w:rFonts w:cs="Arial"/>
+          </w:rPr>
+          <w:t>https://www.plantsome.nl/blogs/blog/6-tips-om-jouw-planten-de-vakantie-te-laten-overleven</w:t>
+        </w:r>
+      </w:hyperlink>
+      <w:r>
+        <w:rPr>
+          <w:rFonts w:cs="Arial"/>
+        </w:rPr>
+        <w:t xml:space="preserve"> Geraadpleegd op: 06/11/2022</w:t>
+      </w:r>
+    </w:p>
+    <w:p>
+      <w:pPr>
+        <w:pStyle w:val="ListParagraph"/>
+        <w:numPr>
+          <w:ilvl w:val="0"/>
+          <w:numId w:val="32"/>
+        </w:numPr>
+        <w:rPr>
+          <w:rFonts w:cs="Arial"/>
+        </w:rPr>
+      </w:pPr>
+      <w:proofErr w:type="spellStart"/>
+      <w:r>
+        <w:rPr>
+          <w:rFonts w:cs="Arial"/>
+        </w:rPr>
+        <w:t>z.n</w:t>
+      </w:r>
+      <w:proofErr w:type="spellEnd"/>
+      <w:r>
+        <w:rPr>
+          <w:rFonts w:cs="Arial"/>
+        </w:rPr>
+        <w:t>. (</w:t>
+      </w:r>
+      <w:proofErr w:type="spellStart"/>
+      <w:r>
+        <w:rPr>
+          <w:rFonts w:cs="Arial"/>
+        </w:rPr>
+        <w:t>n.d</w:t>
+      </w:r>
+      <w:proofErr w:type="spellEnd"/>
+      <w:r>
+        <w:rPr>
+          <w:rFonts w:cs="Arial"/>
+        </w:rPr>
+        <w:t xml:space="preserve">.). Kamerplanten verzorgen. </w:t>
+      </w:r>
+      <w:proofErr w:type="spellStart"/>
+      <w:r>
+        <w:rPr>
+          <w:rFonts w:cs="Arial"/>
+        </w:rPr>
+        <w:t>Floralux</w:t>
+      </w:r>
+      <w:proofErr w:type="spellEnd"/>
+      <w:r>
+        <w:rPr>
+          <w:rFonts w:cs="Arial"/>
+        </w:rPr>
+        <w:t xml:space="preserve">. </w:t>
+      </w:r>
+      <w:hyperlink r:id="rId48" w:tgtFrame="_new" w:history="1">
         <w:r>
           <w:rPr>
             <w:rFonts w:cs="Arial"/>
@@ -11920,9 +13255,9 @@
     </w:p>
     <w:p/>
     <w:sectPr>
-      <w:headerReference w:type="default" r:id="rId48"/>
-      <w:headerReference w:type="first" r:id="rId49"/>
-      <w:footerReference w:type="first" r:id="rId50"/>
+      <w:headerReference w:type="default" r:id="rId49"/>
+      <w:headerReference w:type="first" r:id="rId50"/>
+      <w:footerReference w:type="first" r:id="rId51"/>
       <w:pgSz w:w="11906" w:h="16838"/>
       <w:pgMar w:top="1440" w:right="1440" w:bottom="1440" w:left="1440" w:header="708" w:footer="708" w:gutter="0"/>
       <w:pgNumType w:fmt="upperRoman" w:start="7"/>
@@ -12128,12 +13463,37 @@
         <w:lang w:val="en-BE"/>
       </w:rPr>
     </w:pPr>
+    <w:proofErr w:type="spellStart"/>
     <w:r>
       <w:rPr>
         <w:rFonts w:ascii="Arial" w:hAnsi="Arial" w:cs="Arial"/>
         <w:lang w:val="en-BE"/>
       </w:rPr>
-      <w:t>Eindproject voorgedragen door:</w:t>
+      <w:t>Eindproject</w:t>
+    </w:r>
+    <w:proofErr w:type="spellEnd"/>
+    <w:r>
+      <w:rPr>
+        <w:rFonts w:ascii="Arial" w:hAnsi="Arial" w:cs="Arial"/>
+        <w:lang w:val="en-BE"/>
+      </w:rPr>
+      <w:t xml:space="preserve"> </w:t>
+    </w:r>
+    <w:proofErr w:type="spellStart"/>
+    <w:r>
+      <w:rPr>
+        <w:rFonts w:ascii="Arial" w:hAnsi="Arial" w:cs="Arial"/>
+        <w:lang w:val="en-BE"/>
+      </w:rPr>
+      <w:t>voorgedragen</w:t>
+    </w:r>
+    <w:proofErr w:type="spellEnd"/>
+    <w:r>
+      <w:rPr>
+        <w:rFonts w:ascii="Arial" w:hAnsi="Arial" w:cs="Arial"/>
+        <w:lang w:val="en-BE"/>
+      </w:rPr>
+      <w:t xml:space="preserve"> door:</w:t>
     </w:r>
   </w:p>
   <w:p>
@@ -12203,12 +13563,21 @@
         <w:lang w:val="en-BE"/>
       </w:rPr>
     </w:pPr>
+    <w:proofErr w:type="spellStart"/>
     <w:r>
       <w:rPr>
         <w:rFonts w:ascii="Arial" w:hAnsi="Arial" w:cs="Arial"/>
         <w:lang w:val="en-BE"/>
       </w:rPr>
-      <w:t>Mentoren:</w:t>
+      <w:t>Mentoren</w:t>
+    </w:r>
+    <w:proofErr w:type="spellEnd"/>
+    <w:r>
+      <w:rPr>
+        <w:rFonts w:ascii="Arial" w:hAnsi="Arial" w:cs="Arial"/>
+        <w:lang w:val="en-BE"/>
+      </w:rPr>
+      <w:t>:</w:t>
     </w:r>
     <w:r>
       <w:rPr>
@@ -12244,12 +13613,21 @@
         <w:lang w:val="en-BE"/>
       </w:rPr>
     </w:pPr>
+    <w:proofErr w:type="spellStart"/>
     <w:r>
       <w:rPr>
         <w:rFonts w:ascii="Arial" w:hAnsi="Arial" w:cs="Arial"/>
         <w:lang w:val="en-BE"/>
       </w:rPr>
-      <w:t>Juryleden:</w:t>
+      <w:t>Juryleden</w:t>
+    </w:r>
+    <w:proofErr w:type="spellEnd"/>
+    <w:r>
+      <w:rPr>
+        <w:rFonts w:ascii="Arial" w:hAnsi="Arial" w:cs="Arial"/>
+        <w:lang w:val="en-BE"/>
+      </w:rPr>
+      <w:t>:</w:t>
     </w:r>
     <w:r>
       <w:rPr>
@@ -12285,12 +13663,21 @@
         <w:lang w:val="en-BE"/>
       </w:rPr>
     </w:pPr>
+    <w:proofErr w:type="spellStart"/>
     <w:r>
       <w:rPr>
         <w:rFonts w:ascii="Arial" w:hAnsi="Arial" w:cs="Arial"/>
         <w:lang w:val="en-BE"/>
       </w:rPr>
-      <w:t>Schooljaar: 2022-2023</w:t>
+      <w:t>Schooljaar</w:t>
+    </w:r>
+    <w:proofErr w:type="spellEnd"/>
+    <w:r>
+      <w:rPr>
+        <w:rFonts w:ascii="Arial" w:hAnsi="Arial" w:cs="Arial"/>
+        <w:lang w:val="en-BE"/>
+      </w:rPr>
+      <w:t>: 2022-2023</w:t>
     </w:r>
   </w:p>
 </w:ftr>
@@ -12307,12 +13694,37 @@
         <w:lang w:val="en-BE"/>
       </w:rPr>
     </w:pPr>
+    <w:proofErr w:type="spellStart"/>
     <w:r>
       <w:rPr>
         <w:rFonts w:ascii="Arial" w:hAnsi="Arial" w:cs="Arial"/>
         <w:lang w:val="en-BE"/>
       </w:rPr>
-      <w:t>Eindproject voorgedragen door:</w:t>
+      <w:t>Eindproject</w:t>
+    </w:r>
+    <w:proofErr w:type="spellEnd"/>
+    <w:r>
+      <w:rPr>
+        <w:rFonts w:ascii="Arial" w:hAnsi="Arial" w:cs="Arial"/>
+        <w:lang w:val="en-BE"/>
+      </w:rPr>
+      <w:t xml:space="preserve"> </w:t>
+    </w:r>
+    <w:proofErr w:type="spellStart"/>
+    <w:r>
+      <w:rPr>
+        <w:rFonts w:ascii="Arial" w:hAnsi="Arial" w:cs="Arial"/>
+        <w:lang w:val="en-BE"/>
+      </w:rPr>
+      <w:t>voorgedragen</w:t>
+    </w:r>
+    <w:proofErr w:type="spellEnd"/>
+    <w:r>
+      <w:rPr>
+        <w:rFonts w:ascii="Arial" w:hAnsi="Arial" w:cs="Arial"/>
+        <w:lang w:val="en-BE"/>
+      </w:rPr>
+      <w:t xml:space="preserve"> door:</w:t>
     </w:r>
   </w:p>
   <w:p>
@@ -12382,12 +13794,21 @@
         <w:lang w:val="en-BE"/>
       </w:rPr>
     </w:pPr>
+    <w:proofErr w:type="spellStart"/>
     <w:r>
       <w:rPr>
         <w:rFonts w:ascii="Arial" w:hAnsi="Arial" w:cs="Arial"/>
         <w:lang w:val="en-BE"/>
       </w:rPr>
-      <w:t>Mentoren:</w:t>
+      <w:t>Mentoren</w:t>
+    </w:r>
+    <w:proofErr w:type="spellEnd"/>
+    <w:r>
+      <w:rPr>
+        <w:rFonts w:ascii="Arial" w:hAnsi="Arial" w:cs="Arial"/>
+        <w:lang w:val="en-BE"/>
+      </w:rPr>
+      <w:t>:</w:t>
     </w:r>
     <w:r>
       <w:rPr>
@@ -12423,12 +13844,21 @@
         <w:lang w:val="en-BE"/>
       </w:rPr>
     </w:pPr>
+    <w:proofErr w:type="spellStart"/>
     <w:r>
       <w:rPr>
         <w:rFonts w:ascii="Arial" w:hAnsi="Arial" w:cs="Arial"/>
         <w:lang w:val="en-BE"/>
       </w:rPr>
-      <w:t>Juryleden:</w:t>
+      <w:t>Juryleden</w:t>
+    </w:r>
+    <w:proofErr w:type="spellEnd"/>
+    <w:r>
+      <w:rPr>
+        <w:rFonts w:ascii="Arial" w:hAnsi="Arial" w:cs="Arial"/>
+        <w:lang w:val="en-BE"/>
+      </w:rPr>
+      <w:t>:</w:t>
     </w:r>
     <w:r>
       <w:rPr>
@@ -12464,12 +13894,21 @@
         <w:lang w:val="en-BE"/>
       </w:rPr>
     </w:pPr>
+    <w:proofErr w:type="spellStart"/>
     <w:r>
       <w:rPr>
         <w:rFonts w:ascii="Arial" w:hAnsi="Arial" w:cs="Arial"/>
         <w:lang w:val="en-BE"/>
       </w:rPr>
-      <w:t>Schooljaar: 2022-2023</w:t>
+      <w:t>Schooljaar</w:t>
+    </w:r>
+    <w:proofErr w:type="spellEnd"/>
+    <w:r>
+      <w:rPr>
+        <w:rFonts w:ascii="Arial" w:hAnsi="Arial" w:cs="Arial"/>
+        <w:lang w:val="en-BE"/>
+      </w:rPr>
+      <w:t>: 2022-2023</w:t>
     </w:r>
   </w:p>
 </w:ftr>

</xml_diff>